<commit_message>
Diagrama de Casos de Uso e Sequência
Adicionado ao documento do projeto os diagrama de casos de uso e de
sequência.
</commit_message>
<xml_diff>
--- a/Doc - Cafeteria.docx
+++ b/Doc - Cafeteria.docx
@@ -1046,8 +1046,6 @@
           <w:szCs w:val="24"/>
         </w:rPr>
       </w:pPr>
-      <w:bookmarkStart w:id="0" w:name="_GoBack"/>
-      <w:bookmarkEnd w:id="0"/>
     </w:p>
     <w:p>
       <w:pPr>
@@ -1228,7 +1226,6 @@
         </w:rPr>
         <w:t>VISÃO GERAL DO SISTEMA</w:t>
       </w:r>
-      <w:proofErr w:type="gramStart"/>
       <w:r>
         <w:rPr>
           <w:rFonts w:ascii="Times New Roman" w:hAnsi="Times New Roman" w:cs="Times New Roman"/>
@@ -1236,9 +1233,8 @@
           <w:sz w:val="28"/>
           <w:szCs w:val="28"/>
         </w:rPr>
-        <w:t>....................................................</w:t>
+        <w:t xml:space="preserve">                                                   </w:t>
       </w:r>
-      <w:proofErr w:type="gramEnd"/>
       <w:r>
         <w:rPr>
           <w:rFonts w:ascii="Times New Roman" w:hAnsi="Times New Roman" w:cs="Times New Roman"/>
@@ -1246,8 +1242,46 @@
           <w:sz w:val="28"/>
           <w:szCs w:val="28"/>
         </w:rPr>
-        <w:t xml:space="preserve"> _4</w:t>
+        <w:t xml:space="preserve"> </w:t>
       </w:r>
+      <w:r>
+        <w:rPr>
+          <w:rFonts w:ascii="Times New Roman" w:hAnsi="Times New Roman" w:cs="Times New Roman"/>
+          <w:b/>
+          <w:sz w:val="28"/>
+          <w:szCs w:val="28"/>
+        </w:rPr>
+        <w:t xml:space="preserve"> </w:t>
+      </w:r>
+      <w:r>
+        <w:rPr>
+          <w:rFonts w:ascii="Times New Roman" w:hAnsi="Times New Roman" w:cs="Times New Roman"/>
+          <w:b/>
+          <w:sz w:val="28"/>
+          <w:szCs w:val="28"/>
+        </w:rPr>
+        <w:t xml:space="preserve"> </w:t>
+      </w:r>
+      <w:r>
+        <w:rPr>
+          <w:rFonts w:ascii="Times New Roman" w:hAnsi="Times New Roman" w:cs="Times New Roman"/>
+          <w:b/>
+          <w:sz w:val="28"/>
+          <w:szCs w:val="28"/>
+        </w:rPr>
+        <w:t xml:space="preserve"> </w:t>
+      </w:r>
+      <w:proofErr w:type="gramStart"/>
+      <w:r>
+        <w:rPr>
+          <w:rFonts w:ascii="Times New Roman" w:hAnsi="Times New Roman" w:cs="Times New Roman"/>
+          <w:b/>
+          <w:sz w:val="28"/>
+          <w:szCs w:val="28"/>
+        </w:rPr>
+        <w:t>4</w:t>
+      </w:r>
+      <w:proofErr w:type="gramEnd"/>
     </w:p>
     <w:p>
       <w:pPr>
@@ -1272,7 +1306,6 @@
         </w:rPr>
         <w:t>REQUISITOS DO SISTEMA</w:t>
       </w:r>
-      <w:proofErr w:type="gramStart"/>
       <w:r>
         <w:rPr>
           <w:rFonts w:ascii="Times New Roman" w:hAnsi="Times New Roman" w:cs="Times New Roman"/>
@@ -1280,9 +1313,8 @@
           <w:sz w:val="28"/>
           <w:szCs w:val="28"/>
         </w:rPr>
-        <w:t>.......................................................</w:t>
+        <w:t xml:space="preserve">                                                      </w:t>
       </w:r>
-      <w:proofErr w:type="gramEnd"/>
       <w:r>
         <w:rPr>
           <w:rFonts w:ascii="Times New Roman" w:hAnsi="Times New Roman" w:cs="Times New Roman"/>
@@ -1290,8 +1322,149 @@
           <w:sz w:val="28"/>
           <w:szCs w:val="28"/>
         </w:rPr>
-        <w:t xml:space="preserve"> _5</w:t>
+        <w:t xml:space="preserve"> </w:t>
       </w:r>
+      <w:r>
+        <w:rPr>
+          <w:rFonts w:ascii="Times New Roman" w:hAnsi="Times New Roman" w:cs="Times New Roman"/>
+          <w:b/>
+          <w:sz w:val="28"/>
+          <w:szCs w:val="28"/>
+        </w:rPr>
+        <w:t xml:space="preserve">  </w:t>
+      </w:r>
+      <w:r>
+        <w:rPr>
+          <w:rFonts w:ascii="Times New Roman" w:hAnsi="Times New Roman" w:cs="Times New Roman"/>
+          <w:b/>
+          <w:sz w:val="28"/>
+          <w:szCs w:val="28"/>
+        </w:rPr>
+        <w:t xml:space="preserve"> </w:t>
+      </w:r>
+      <w:proofErr w:type="gramStart"/>
+      <w:r>
+        <w:rPr>
+          <w:rFonts w:ascii="Times New Roman" w:hAnsi="Times New Roman" w:cs="Times New Roman"/>
+          <w:b/>
+          <w:sz w:val="28"/>
+          <w:szCs w:val="28"/>
+        </w:rPr>
+        <w:t>5</w:t>
+      </w:r>
+      <w:proofErr w:type="gramEnd"/>
+    </w:p>
+    <w:p>
+      <w:pPr>
+        <w:pStyle w:val="PargrafodaLista"/>
+        <w:numPr>
+          <w:ilvl w:val="0"/>
+          <w:numId w:val="1"/>
+        </w:numPr>
+        <w:rPr>
+          <w:rFonts w:ascii="Times New Roman" w:hAnsi="Times New Roman" w:cs="Times New Roman"/>
+          <w:b/>
+          <w:sz w:val="28"/>
+          <w:szCs w:val="28"/>
+        </w:rPr>
+      </w:pPr>
+      <w:r>
+        <w:rPr>
+          <w:rFonts w:ascii="Times New Roman" w:hAnsi="Times New Roman" w:cs="Times New Roman"/>
+          <w:b/>
+          <w:sz w:val="28"/>
+          <w:szCs w:val="28"/>
+        </w:rPr>
+        <w:t xml:space="preserve">CASOS DE USO DO SISTEMA                                                     </w:t>
+      </w:r>
+    </w:p>
+    <w:p>
+      <w:pPr>
+        <w:pStyle w:val="PargrafodaLista"/>
+        <w:numPr>
+          <w:ilvl w:val="1"/>
+          <w:numId w:val="1"/>
+        </w:numPr>
+        <w:rPr>
+          <w:rFonts w:ascii="Times New Roman" w:hAnsi="Times New Roman" w:cs="Times New Roman"/>
+          <w:b/>
+          <w:sz w:val="28"/>
+          <w:szCs w:val="28"/>
+        </w:rPr>
+      </w:pPr>
+      <w:r>
+        <w:rPr>
+          <w:rFonts w:ascii="Times New Roman" w:hAnsi="Times New Roman" w:cs="Times New Roman"/>
+          <w:b/>
+          <w:sz w:val="28"/>
+          <w:szCs w:val="28"/>
+        </w:rPr>
+        <w:t xml:space="preserve"> DIAGRAMA DE CASOS DE USO                                         </w:t>
+      </w:r>
+      <w:proofErr w:type="gramStart"/>
+      <w:r>
+        <w:rPr>
+          <w:rFonts w:ascii="Times New Roman" w:hAnsi="Times New Roman" w:cs="Times New Roman"/>
+          <w:b/>
+          <w:sz w:val="28"/>
+          <w:szCs w:val="28"/>
+        </w:rPr>
+        <w:t>8</w:t>
+      </w:r>
+      <w:proofErr w:type="gramEnd"/>
+    </w:p>
+    <w:p>
+      <w:pPr>
+        <w:pStyle w:val="PargrafodaLista"/>
+        <w:numPr>
+          <w:ilvl w:val="0"/>
+          <w:numId w:val="1"/>
+        </w:numPr>
+        <w:rPr>
+          <w:rFonts w:ascii="Times New Roman" w:hAnsi="Times New Roman" w:cs="Times New Roman"/>
+          <w:b/>
+          <w:sz w:val="28"/>
+          <w:szCs w:val="28"/>
+        </w:rPr>
+      </w:pPr>
+      <w:r>
+        <w:rPr>
+          <w:rFonts w:ascii="Times New Roman" w:hAnsi="Times New Roman" w:cs="Times New Roman"/>
+          <w:b/>
+          <w:sz w:val="28"/>
+          <w:szCs w:val="28"/>
+        </w:rPr>
+        <w:t>DIA</w:t>
+      </w:r>
+      <w:r>
+        <w:rPr>
+          <w:rFonts w:ascii="Times New Roman" w:hAnsi="Times New Roman" w:cs="Times New Roman"/>
+          <w:b/>
+          <w:sz w:val="28"/>
+          <w:szCs w:val="28"/>
+        </w:rPr>
+        <w:t xml:space="preserve">GRAMA DE SEQUÊNCIA                                                    </w:t>
+      </w:r>
+      <w:r>
+        <w:rPr>
+          <w:rFonts w:ascii="Times New Roman" w:hAnsi="Times New Roman" w:cs="Times New Roman"/>
+          <w:b/>
+          <w:sz w:val="28"/>
+          <w:szCs w:val="28"/>
+        </w:rPr>
+        <w:t xml:space="preserve">  </w:t>
+      </w:r>
+      <w:proofErr w:type="gramStart"/>
+      <w:r>
+        <w:rPr>
+          <w:rFonts w:ascii="Times New Roman" w:hAnsi="Times New Roman" w:cs="Times New Roman"/>
+          <w:b/>
+          <w:sz w:val="28"/>
+          <w:szCs w:val="28"/>
+        </w:rPr>
+        <w:t>9</w:t>
+      </w:r>
+      <w:proofErr w:type="gramEnd"/>
     </w:p>
     <w:p>
       <w:pPr>
@@ -1332,6 +1505,7 @@
           <w:ilvl w:val="0"/>
           <w:numId w:val="2"/>
         </w:numPr>
+        <w:ind w:left="426" w:hanging="426"/>
         <w:rPr>
           <w:rFonts w:ascii="Times New Roman" w:hAnsi="Times New Roman" w:cs="Times New Roman"/>
           <w:b/>
@@ -1528,9 +1702,13 @@
     <w:p>
       <w:pPr>
         <w:pStyle w:val="Legenda"/>
+        <w:tabs>
+          <w:tab w:val="left" w:pos="3510"/>
+        </w:tabs>
         <w:jc w:val="center"/>
         <w:rPr>
           <w:rFonts w:ascii="Times New Roman" w:hAnsi="Times New Roman" w:cs="Times New Roman"/>
+          <w:sz w:val="22"/>
         </w:rPr>
       </w:pPr>
     </w:p>
@@ -1543,34 +1721,34 @@
         <w:jc w:val="center"/>
         <w:rPr>
           <w:rFonts w:ascii="Times New Roman" w:hAnsi="Times New Roman" w:cs="Times New Roman"/>
-          <w:sz w:val="20"/>
+          <w:sz w:val="22"/>
         </w:rPr>
       </w:pPr>
       <w:r>
         <w:rPr>
           <w:rFonts w:ascii="Times New Roman" w:hAnsi="Times New Roman" w:cs="Times New Roman"/>
-          <w:sz w:val="20"/>
+          <w:sz w:val="22"/>
         </w:rPr>
         <w:t xml:space="preserve">Quadro </w:t>
       </w:r>
       <w:r>
         <w:rPr>
           <w:rFonts w:ascii="Times New Roman" w:hAnsi="Times New Roman" w:cs="Times New Roman"/>
-          <w:sz w:val="20"/>
+          <w:sz w:val="22"/>
         </w:rPr>
         <w:fldChar w:fldCharType="begin"/>
       </w:r>
       <w:r>
         <w:rPr>
           <w:rFonts w:ascii="Times New Roman" w:hAnsi="Times New Roman" w:cs="Times New Roman"/>
-          <w:sz w:val="20"/>
+          <w:sz w:val="22"/>
         </w:rPr>
         <w:instrText xml:space="preserve"> SEQ Quadro \* ARABIC </w:instrText>
       </w:r>
       <w:r>
         <w:rPr>
           <w:rFonts w:ascii="Times New Roman" w:hAnsi="Times New Roman" w:cs="Times New Roman"/>
-          <w:sz w:val="20"/>
+          <w:sz w:val="22"/>
         </w:rPr>
         <w:fldChar w:fldCharType="separate"/>
       </w:r>
@@ -1578,7 +1756,7 @@
         <w:rPr>
           <w:rFonts w:ascii="Times New Roman" w:hAnsi="Times New Roman" w:cs="Times New Roman"/>
           <w:noProof/>
-          <w:sz w:val="20"/>
+          <w:sz w:val="22"/>
         </w:rPr>
         <w:t>1</w:t>
       </w:r>
@@ -1586,14 +1764,14 @@
         <w:rPr>
           <w:rFonts w:ascii="Times New Roman" w:hAnsi="Times New Roman" w:cs="Times New Roman"/>
           <w:noProof/>
-          <w:sz w:val="20"/>
+          <w:sz w:val="22"/>
         </w:rPr>
         <w:fldChar w:fldCharType="end"/>
       </w:r>
       <w:r>
         <w:rPr>
           <w:rFonts w:ascii="Times New Roman" w:hAnsi="Times New Roman" w:cs="Times New Roman"/>
-          <w:sz w:val="20"/>
+          <w:sz w:val="22"/>
         </w:rPr>
         <w:t xml:space="preserve"> - Visão Geral do Sistema.</w:t>
       </w:r>
@@ -1618,6 +1796,7 @@
           <w:ilvl w:val="0"/>
           <w:numId w:val="2"/>
         </w:numPr>
+        <w:ind w:left="426" w:hanging="426"/>
         <w:rPr>
           <w:rFonts w:ascii="Times New Roman" w:hAnsi="Times New Roman" w:cs="Times New Roman"/>
           <w:b/>
@@ -2555,6 +2734,837 @@
         </w:rPr>
       </w:pPr>
     </w:p>
+    <w:tbl>
+      <w:tblPr>
+        <w:tblW w:w="8677" w:type="dxa"/>
+        <w:tblInd w:w="-11" w:type="dxa"/>
+        <w:tblBorders>
+          <w:top w:val="single" w:sz="4" w:space="0" w:color="auto"/>
+          <w:left w:val="single" w:sz="4" w:space="0" w:color="auto"/>
+          <w:bottom w:val="single" w:sz="4" w:space="0" w:color="auto"/>
+          <w:right w:val="single" w:sz="4" w:space="0" w:color="auto"/>
+          <w:insideH w:val="single" w:sz="4" w:space="0" w:color="auto"/>
+          <w:insideV w:val="single" w:sz="4" w:space="0" w:color="auto"/>
+        </w:tblBorders>
+        <w:tblCellMar>
+          <w:left w:w="70" w:type="dxa"/>
+          <w:right w:w="70" w:type="dxa"/>
+        </w:tblCellMar>
+        <w:tblLook w:val="0000" w:firstRow="0" w:lastRow="0" w:firstColumn="0" w:lastColumn="0" w:noHBand="0" w:noVBand="0"/>
+      </w:tblPr>
+      <w:tblGrid>
+        <w:gridCol w:w="2666"/>
+        <w:gridCol w:w="1321"/>
+        <w:gridCol w:w="1261"/>
+        <w:gridCol w:w="1120"/>
+        <w:gridCol w:w="1032"/>
+        <w:gridCol w:w="1277"/>
+      </w:tblGrid>
+      <w:tr>
+        <w:trPr>
+          <w:trHeight w:val="41"/>
+        </w:trPr>
+        <w:tc>
+          <w:tcPr>
+            <w:tcW w:w="3993" w:type="dxa"/>
+            <w:gridSpan w:val="2"/>
+          </w:tcPr>
+          <w:p>
+            <w:pPr>
+              <w:spacing w:line="240" w:lineRule="auto"/>
+              <w:jc w:val="both"/>
+              <w:rPr>
+                <w:rFonts w:ascii="Times New Roman" w:hAnsi="Times New Roman" w:cs="Times New Roman"/>
+              </w:rPr>
+            </w:pPr>
+            <w:r>
+              <w:rPr>
+                <w:rFonts w:ascii="Times New Roman" w:hAnsi="Times New Roman" w:cs="Times New Roman"/>
+              </w:rPr>
+              <w:t>F2 Manter Produtos</w:t>
+            </w:r>
+          </w:p>
+        </w:tc>
+        <w:tc>
+          <w:tcPr>
+            <w:tcW w:w="4684" w:type="dxa"/>
+            <w:gridSpan w:val="4"/>
+          </w:tcPr>
+          <w:p>
+            <w:pPr>
+              <w:spacing w:line="240" w:lineRule="auto"/>
+              <w:jc w:val="both"/>
+              <w:rPr>
+                <w:rFonts w:ascii="Times New Roman" w:hAnsi="Times New Roman" w:cs="Times New Roman"/>
+              </w:rPr>
+            </w:pPr>
+            <w:proofErr w:type="gramStart"/>
+            <w:r>
+              <w:rPr>
+                <w:rFonts w:ascii="Times New Roman" w:hAnsi="Times New Roman" w:cs="Times New Roman"/>
+              </w:rPr>
+              <w:t>Oculto(</w:t>
+            </w:r>
+            <w:proofErr w:type="gramEnd"/>
+            <w:r>
+              <w:rPr>
+                <w:rFonts w:ascii="Times New Roman" w:hAnsi="Times New Roman" w:cs="Times New Roman"/>
+              </w:rPr>
+              <w:t>..)</w:t>
+            </w:r>
+          </w:p>
+        </w:tc>
+      </w:tr>
+      <w:tr>
+        <w:trPr>
+          <w:trHeight w:val="68"/>
+        </w:trPr>
+        <w:tc>
+          <w:tcPr>
+            <w:tcW w:w="8677" w:type="dxa"/>
+            <w:gridSpan w:val="6"/>
+          </w:tcPr>
+          <w:p>
+            <w:pPr>
+              <w:spacing w:line="240" w:lineRule="auto"/>
+              <w:jc w:val="both"/>
+              <w:rPr>
+                <w:rFonts w:ascii="Times New Roman" w:hAnsi="Times New Roman" w:cs="Times New Roman"/>
+              </w:rPr>
+            </w:pPr>
+            <w:r>
+              <w:rPr>
+                <w:rFonts w:ascii="Times New Roman" w:hAnsi="Times New Roman" w:cs="Times New Roman"/>
+                <w:b/>
+              </w:rPr>
+              <w:t xml:space="preserve">Descrição: </w:t>
+            </w:r>
+            <w:r>
+              <w:rPr>
+                <w:rFonts w:ascii="Times New Roman" w:hAnsi="Times New Roman" w:cs="Times New Roman"/>
+              </w:rPr>
+              <w:t xml:space="preserve">O sistema deverá poder </w:t>
+            </w:r>
+            <w:proofErr w:type="gramStart"/>
+            <w:r>
+              <w:rPr>
+                <w:rFonts w:ascii="Times New Roman" w:hAnsi="Times New Roman" w:cs="Times New Roman"/>
+              </w:rPr>
+              <w:t>registrar,</w:t>
+            </w:r>
+            <w:proofErr w:type="gramEnd"/>
+            <w:r>
+              <w:rPr>
+                <w:rFonts w:ascii="Times New Roman" w:hAnsi="Times New Roman" w:cs="Times New Roman"/>
+              </w:rPr>
+              <w:t xml:space="preserve"> excluir, e gerenciar os produtos.</w:t>
+            </w:r>
+          </w:p>
+        </w:tc>
+      </w:tr>
+      <w:tr>
+        <w:trPr>
+          <w:trHeight w:val="18"/>
+        </w:trPr>
+        <w:tc>
+          <w:tcPr>
+            <w:tcW w:w="8677" w:type="dxa"/>
+            <w:gridSpan w:val="6"/>
+            <w:shd w:val="clear" w:color="auto" w:fill="BFBFBF" w:themeFill="background1" w:themeFillShade="BF"/>
+          </w:tcPr>
+          <w:p>
+            <w:pPr>
+              <w:spacing w:line="240" w:lineRule="auto"/>
+              <w:jc w:val="both"/>
+              <w:rPr>
+                <w:rFonts w:ascii="Times New Roman" w:hAnsi="Times New Roman" w:cs="Times New Roman"/>
+                <w:b/>
+              </w:rPr>
+            </w:pPr>
+            <w:r>
+              <w:rPr>
+                <w:rFonts w:ascii="Times New Roman" w:hAnsi="Times New Roman" w:cs="Times New Roman"/>
+                <w:b/>
+              </w:rPr>
+              <w:t>Requisitos Não-Funcionais</w:t>
+            </w:r>
+          </w:p>
+        </w:tc>
+      </w:tr>
+      <w:tr>
+        <w:trPr>
+          <w:trHeight w:val="84"/>
+        </w:trPr>
+        <w:tc>
+          <w:tcPr>
+            <w:tcW w:w="2670" w:type="dxa"/>
+            <w:shd w:val="clear" w:color="auto" w:fill="BFBFBF" w:themeFill="background1" w:themeFillShade="BF"/>
+          </w:tcPr>
+          <w:p>
+            <w:pPr>
+              <w:spacing w:line="240" w:lineRule="auto"/>
+              <w:rPr>
+                <w:rFonts w:ascii="Times New Roman" w:hAnsi="Times New Roman" w:cs="Times New Roman"/>
+                <w:b/>
+              </w:rPr>
+            </w:pPr>
+            <w:r>
+              <w:rPr>
+                <w:rFonts w:ascii="Times New Roman" w:hAnsi="Times New Roman" w:cs="Times New Roman"/>
+                <w:b/>
+              </w:rPr>
+              <w:t>Nome</w:t>
+            </w:r>
+          </w:p>
+        </w:tc>
+        <w:tc>
+          <w:tcPr>
+            <w:tcW w:w="2586" w:type="dxa"/>
+            <w:gridSpan w:val="2"/>
+            <w:shd w:val="clear" w:color="auto" w:fill="BFBFBF" w:themeFill="background1" w:themeFillShade="BF"/>
+          </w:tcPr>
+          <w:p>
+            <w:pPr>
+              <w:spacing w:line="240" w:lineRule="auto"/>
+              <w:rPr>
+                <w:rFonts w:ascii="Times New Roman" w:hAnsi="Times New Roman" w:cs="Times New Roman"/>
+                <w:b/>
+              </w:rPr>
+            </w:pPr>
+            <w:r>
+              <w:rPr>
+                <w:rFonts w:ascii="Times New Roman" w:hAnsi="Times New Roman" w:cs="Times New Roman"/>
+                <w:b/>
+              </w:rPr>
+              <w:t>Restrição</w:t>
+            </w:r>
+          </w:p>
+        </w:tc>
+        <w:tc>
+          <w:tcPr>
+            <w:tcW w:w="1120" w:type="dxa"/>
+            <w:shd w:val="clear" w:color="auto" w:fill="BFBFBF" w:themeFill="background1" w:themeFillShade="BF"/>
+          </w:tcPr>
+          <w:p>
+            <w:pPr>
+              <w:spacing w:line="240" w:lineRule="auto"/>
+              <w:rPr>
+                <w:rFonts w:ascii="Times New Roman" w:hAnsi="Times New Roman" w:cs="Times New Roman"/>
+                <w:b/>
+              </w:rPr>
+            </w:pPr>
+            <w:r>
+              <w:rPr>
+                <w:rFonts w:ascii="Times New Roman" w:hAnsi="Times New Roman" w:cs="Times New Roman"/>
+                <w:b/>
+              </w:rPr>
+              <w:t>Categoria</w:t>
+            </w:r>
+          </w:p>
+        </w:tc>
+        <w:tc>
+          <w:tcPr>
+            <w:tcW w:w="1026" w:type="dxa"/>
+            <w:shd w:val="clear" w:color="auto" w:fill="BFBFBF" w:themeFill="background1" w:themeFillShade="BF"/>
+          </w:tcPr>
+          <w:p>
+            <w:pPr>
+              <w:spacing w:line="240" w:lineRule="auto"/>
+              <w:rPr>
+                <w:rFonts w:ascii="Times New Roman" w:hAnsi="Times New Roman" w:cs="Times New Roman"/>
+                <w:b/>
+              </w:rPr>
+            </w:pPr>
+            <w:r>
+              <w:rPr>
+                <w:rFonts w:ascii="Times New Roman" w:hAnsi="Times New Roman" w:cs="Times New Roman"/>
+                <w:b/>
+              </w:rPr>
+              <w:t>Desejável</w:t>
+            </w:r>
+          </w:p>
+        </w:tc>
+        <w:tc>
+          <w:tcPr>
+            <w:tcW w:w="1275" w:type="dxa"/>
+            <w:tcBorders>
+              <w:bottom w:val="nil"/>
+            </w:tcBorders>
+            <w:shd w:val="clear" w:color="auto" w:fill="BFBFBF" w:themeFill="background1" w:themeFillShade="BF"/>
+          </w:tcPr>
+          <w:p>
+            <w:pPr>
+              <w:spacing w:line="240" w:lineRule="auto"/>
+              <w:rPr>
+                <w:rFonts w:ascii="Times New Roman" w:hAnsi="Times New Roman" w:cs="Times New Roman"/>
+                <w:b/>
+              </w:rPr>
+            </w:pPr>
+            <w:r>
+              <w:rPr>
+                <w:rFonts w:ascii="Times New Roman" w:hAnsi="Times New Roman" w:cs="Times New Roman"/>
+                <w:b/>
+              </w:rPr>
+              <w:t>Permanente</w:t>
+            </w:r>
+          </w:p>
+        </w:tc>
+      </w:tr>
+      <w:tr>
+        <w:trPr>
+          <w:trHeight w:val="92"/>
+        </w:trPr>
+        <w:tc>
+          <w:tcPr>
+            <w:tcW w:w="2670" w:type="dxa"/>
+          </w:tcPr>
+          <w:p>
+            <w:pPr>
+              <w:jc w:val="both"/>
+              <w:rPr>
+                <w:rFonts w:ascii="Times New Roman" w:hAnsi="Times New Roman" w:cs="Times New Roman"/>
+              </w:rPr>
+            </w:pPr>
+            <w:r>
+              <w:rPr>
+                <w:rFonts w:ascii="Times New Roman" w:hAnsi="Times New Roman" w:cs="Times New Roman"/>
+                <w:b/>
+              </w:rPr>
+              <w:t>NF 2.1 –</w:t>
+            </w:r>
+            <w:r>
+              <w:rPr>
+                <w:rFonts w:ascii="Times New Roman" w:hAnsi="Times New Roman" w:cs="Times New Roman"/>
+              </w:rPr>
+              <w:t xml:space="preserve"> Identificação do Produto</w:t>
+            </w:r>
+          </w:p>
+        </w:tc>
+        <w:tc>
+          <w:tcPr>
+            <w:tcW w:w="2586" w:type="dxa"/>
+            <w:gridSpan w:val="2"/>
+          </w:tcPr>
+          <w:p>
+            <w:pPr>
+              <w:jc w:val="both"/>
+              <w:rPr>
+                <w:rFonts w:ascii="Times New Roman" w:hAnsi="Times New Roman" w:cs="Times New Roman"/>
+              </w:rPr>
+            </w:pPr>
+            <w:r>
+              <w:rPr>
+                <w:rFonts w:ascii="Times New Roman" w:hAnsi="Times New Roman" w:cs="Times New Roman"/>
+              </w:rPr>
+              <w:t>Cada produto será identificado por um código de barras.</w:t>
+            </w:r>
+          </w:p>
+        </w:tc>
+        <w:tc>
+          <w:tcPr>
+            <w:tcW w:w="1120" w:type="dxa"/>
+          </w:tcPr>
+          <w:p>
+            <w:pPr>
+              <w:jc w:val="both"/>
+              <w:rPr>
+                <w:rFonts w:ascii="Times New Roman" w:hAnsi="Times New Roman" w:cs="Times New Roman"/>
+              </w:rPr>
+            </w:pPr>
+            <w:r>
+              <w:rPr>
+                <w:rFonts w:ascii="Times New Roman" w:hAnsi="Times New Roman" w:cs="Times New Roman"/>
+              </w:rPr>
+              <w:t>Interface</w:t>
+            </w:r>
+          </w:p>
+        </w:tc>
+        <w:tc>
+          <w:tcPr>
+            <w:tcW w:w="1026" w:type="dxa"/>
+          </w:tcPr>
+          <w:p>
+            <w:pPr>
+              <w:jc w:val="center"/>
+              <w:rPr>
+                <w:rFonts w:ascii="Times New Roman" w:hAnsi="Times New Roman" w:cs="Times New Roman"/>
+              </w:rPr>
+            </w:pPr>
+            <w:r>
+              <w:rPr>
+                <w:rFonts w:ascii="Times New Roman" w:hAnsi="Times New Roman" w:cs="Times New Roman"/>
+              </w:rPr>
+              <w:t>(x)</w:t>
+            </w:r>
+          </w:p>
+        </w:tc>
+        <w:tc>
+          <w:tcPr>
+            <w:tcW w:w="1275" w:type="dxa"/>
+          </w:tcPr>
+          <w:p>
+            <w:pPr>
+              <w:jc w:val="center"/>
+              <w:rPr>
+                <w:rFonts w:ascii="Times New Roman" w:hAnsi="Times New Roman" w:cs="Times New Roman"/>
+              </w:rPr>
+            </w:pPr>
+            <w:r>
+              <w:rPr>
+                <w:rFonts w:ascii="Times New Roman" w:hAnsi="Times New Roman" w:cs="Times New Roman"/>
+              </w:rPr>
+              <w:t>(x)</w:t>
+            </w:r>
+          </w:p>
+        </w:tc>
+      </w:tr>
+      <w:tr>
+        <w:trPr>
+          <w:trHeight w:val="331"/>
+        </w:trPr>
+        <w:tc>
+          <w:tcPr>
+            <w:tcW w:w="2670" w:type="dxa"/>
+          </w:tcPr>
+          <w:p>
+            <w:pPr>
+              <w:jc w:val="both"/>
+              <w:rPr>
+                <w:rFonts w:ascii="Times New Roman" w:hAnsi="Times New Roman" w:cs="Times New Roman"/>
+              </w:rPr>
+            </w:pPr>
+            <w:r>
+              <w:rPr>
+                <w:rFonts w:ascii="Times New Roman" w:hAnsi="Times New Roman" w:cs="Times New Roman"/>
+                <w:b/>
+              </w:rPr>
+              <w:t>NF 2.2 –</w:t>
+            </w:r>
+            <w:r>
+              <w:rPr>
+                <w:rFonts w:ascii="Times New Roman" w:hAnsi="Times New Roman" w:cs="Times New Roman"/>
+              </w:rPr>
+              <w:t xml:space="preserve"> Identificação do Funcionário</w:t>
+            </w:r>
+          </w:p>
+        </w:tc>
+        <w:tc>
+          <w:tcPr>
+            <w:tcW w:w="2586" w:type="dxa"/>
+            <w:gridSpan w:val="2"/>
+          </w:tcPr>
+          <w:p>
+            <w:pPr>
+              <w:jc w:val="both"/>
+              <w:rPr>
+                <w:rFonts w:ascii="Times New Roman" w:hAnsi="Times New Roman" w:cs="Times New Roman"/>
+              </w:rPr>
+            </w:pPr>
+            <w:r>
+              <w:rPr>
+                <w:rFonts w:ascii="Times New Roman" w:hAnsi="Times New Roman" w:cs="Times New Roman"/>
+              </w:rPr>
+              <w:t xml:space="preserve">O cadastro só poderá ser realizado ou alterado por um funcionário com nível de sistema maior que </w:t>
+            </w:r>
+            <w:proofErr w:type="gramStart"/>
+            <w:r>
+              <w:rPr>
+                <w:rFonts w:ascii="Times New Roman" w:hAnsi="Times New Roman" w:cs="Times New Roman"/>
+              </w:rPr>
+              <w:t>3</w:t>
+            </w:r>
+            <w:proofErr w:type="gramEnd"/>
+            <w:r>
+              <w:rPr>
+                <w:rFonts w:ascii="Times New Roman" w:hAnsi="Times New Roman" w:cs="Times New Roman"/>
+              </w:rPr>
+              <w:t>.</w:t>
+            </w:r>
+          </w:p>
+        </w:tc>
+        <w:tc>
+          <w:tcPr>
+            <w:tcW w:w="1120" w:type="dxa"/>
+          </w:tcPr>
+          <w:p>
+            <w:pPr>
+              <w:jc w:val="both"/>
+              <w:rPr>
+                <w:rFonts w:ascii="Times New Roman" w:hAnsi="Times New Roman" w:cs="Times New Roman"/>
+              </w:rPr>
+            </w:pPr>
+            <w:r>
+              <w:rPr>
+                <w:rFonts w:ascii="Times New Roman" w:hAnsi="Times New Roman" w:cs="Times New Roman"/>
+              </w:rPr>
+              <w:t>Segurança</w:t>
+            </w:r>
+          </w:p>
+        </w:tc>
+        <w:tc>
+          <w:tcPr>
+            <w:tcW w:w="1026" w:type="dxa"/>
+          </w:tcPr>
+          <w:p>
+            <w:pPr>
+              <w:jc w:val="center"/>
+              <w:rPr>
+                <w:rFonts w:ascii="Times New Roman" w:hAnsi="Times New Roman" w:cs="Times New Roman"/>
+              </w:rPr>
+            </w:pPr>
+            <w:r>
+              <w:rPr>
+                <w:rFonts w:ascii="Times New Roman" w:hAnsi="Times New Roman" w:cs="Times New Roman"/>
+              </w:rPr>
+              <w:t>(x)</w:t>
+            </w:r>
+          </w:p>
+        </w:tc>
+        <w:tc>
+          <w:tcPr>
+            <w:tcW w:w="1275" w:type="dxa"/>
+          </w:tcPr>
+          <w:p>
+            <w:pPr>
+              <w:jc w:val="center"/>
+              <w:rPr>
+                <w:rFonts w:ascii="Times New Roman" w:hAnsi="Times New Roman" w:cs="Times New Roman"/>
+              </w:rPr>
+            </w:pPr>
+            <w:r>
+              <w:rPr>
+                <w:rFonts w:ascii="Times New Roman" w:hAnsi="Times New Roman" w:cs="Times New Roman"/>
+              </w:rPr>
+              <w:t>(x)</w:t>
+            </w:r>
+          </w:p>
+        </w:tc>
+      </w:tr>
+      <w:tr>
+        <w:trPr>
+          <w:trHeight w:val="351"/>
+        </w:trPr>
+        <w:tc>
+          <w:tcPr>
+            <w:tcW w:w="2670" w:type="dxa"/>
+          </w:tcPr>
+          <w:p>
+            <w:pPr>
+              <w:jc w:val="both"/>
+              <w:rPr>
+                <w:rFonts w:ascii="Times New Roman" w:hAnsi="Times New Roman" w:cs="Times New Roman"/>
+              </w:rPr>
+            </w:pPr>
+            <w:r>
+              <w:rPr>
+                <w:rFonts w:ascii="Times New Roman" w:hAnsi="Times New Roman" w:cs="Times New Roman"/>
+                <w:b/>
+              </w:rPr>
+              <w:t>NF 2.3 –</w:t>
+            </w:r>
+            <w:r>
+              <w:rPr>
+                <w:rFonts w:ascii="Times New Roman" w:hAnsi="Times New Roman" w:cs="Times New Roman"/>
+              </w:rPr>
+              <w:t xml:space="preserve"> Informar validade </w:t>
+            </w:r>
+          </w:p>
+        </w:tc>
+        <w:tc>
+          <w:tcPr>
+            <w:tcW w:w="2586" w:type="dxa"/>
+            <w:gridSpan w:val="2"/>
+          </w:tcPr>
+          <w:p>
+            <w:pPr>
+              <w:jc w:val="both"/>
+              <w:rPr>
+                <w:rFonts w:ascii="Times New Roman" w:hAnsi="Times New Roman" w:cs="Times New Roman"/>
+              </w:rPr>
+            </w:pPr>
+            <w:r>
+              <w:rPr>
+                <w:rFonts w:ascii="Times New Roman" w:hAnsi="Times New Roman" w:cs="Times New Roman"/>
+              </w:rPr>
+              <w:t xml:space="preserve">No momento do cadastro do produto, deverá ser </w:t>
+            </w:r>
+            <w:r>
+              <w:rPr>
+                <w:rFonts w:ascii="Times New Roman" w:hAnsi="Times New Roman" w:cs="Times New Roman"/>
+              </w:rPr>
+              <w:t>informada a data de validade do mesmo</w:t>
+            </w:r>
+            <w:r>
+              <w:rPr>
+                <w:rFonts w:ascii="Times New Roman" w:hAnsi="Times New Roman" w:cs="Times New Roman"/>
+              </w:rPr>
+              <w:t>.</w:t>
+            </w:r>
+          </w:p>
+          <w:p>
+            <w:pPr>
+              <w:jc w:val="both"/>
+              <w:rPr>
+                <w:rFonts w:ascii="Times New Roman" w:hAnsi="Times New Roman" w:cs="Times New Roman"/>
+              </w:rPr>
+            </w:pPr>
+          </w:p>
+          <w:p>
+            <w:pPr>
+              <w:jc w:val="both"/>
+              <w:rPr>
+                <w:rFonts w:ascii="Times New Roman" w:hAnsi="Times New Roman" w:cs="Times New Roman"/>
+              </w:rPr>
+            </w:pPr>
+          </w:p>
+        </w:tc>
+        <w:tc>
+          <w:tcPr>
+            <w:tcW w:w="1120" w:type="dxa"/>
+          </w:tcPr>
+          <w:p>
+            <w:pPr>
+              <w:rPr>
+                <w:rFonts w:ascii="Times New Roman" w:hAnsi="Times New Roman" w:cs="Times New Roman"/>
+              </w:rPr>
+            </w:pPr>
+            <w:r>
+              <w:rPr>
+                <w:rFonts w:ascii="Times New Roman" w:hAnsi="Times New Roman" w:cs="Times New Roman"/>
+              </w:rPr>
+              <w:t>Interface</w:t>
+            </w:r>
+          </w:p>
+        </w:tc>
+        <w:tc>
+          <w:tcPr>
+            <w:tcW w:w="1026" w:type="dxa"/>
+          </w:tcPr>
+          <w:p>
+            <w:pPr>
+              <w:jc w:val="center"/>
+              <w:rPr>
+                <w:rFonts w:ascii="Times New Roman" w:hAnsi="Times New Roman" w:cs="Times New Roman"/>
+              </w:rPr>
+            </w:pPr>
+            <w:r>
+              <w:rPr>
+                <w:rFonts w:ascii="Times New Roman" w:hAnsi="Times New Roman" w:cs="Times New Roman"/>
+              </w:rPr>
+              <w:t>(x)</w:t>
+            </w:r>
+          </w:p>
+        </w:tc>
+        <w:tc>
+          <w:tcPr>
+            <w:tcW w:w="1275" w:type="dxa"/>
+          </w:tcPr>
+          <w:p>
+            <w:pPr>
+              <w:jc w:val="center"/>
+              <w:rPr>
+                <w:rFonts w:ascii="Times New Roman" w:hAnsi="Times New Roman" w:cs="Times New Roman"/>
+              </w:rPr>
+            </w:pPr>
+            <w:proofErr w:type="gramStart"/>
+            <w:r>
+              <w:rPr>
+                <w:rFonts w:ascii="Times New Roman" w:hAnsi="Times New Roman" w:cs="Times New Roman"/>
+              </w:rPr>
+              <w:t xml:space="preserve">(  </w:t>
+            </w:r>
+            <w:proofErr w:type="gramEnd"/>
+            <w:r>
+              <w:rPr>
+                <w:rFonts w:ascii="Times New Roman" w:hAnsi="Times New Roman" w:cs="Times New Roman"/>
+              </w:rPr>
+              <w:t>)</w:t>
+            </w:r>
+          </w:p>
+        </w:tc>
+      </w:tr>
+      <w:tr>
+        <w:trPr>
+          <w:trHeight w:val="351"/>
+        </w:trPr>
+        <w:tc>
+          <w:tcPr>
+            <w:tcW w:w="2670" w:type="dxa"/>
+          </w:tcPr>
+          <w:p>
+            <w:pPr>
+              <w:jc w:val="both"/>
+              <w:rPr>
+                <w:rFonts w:ascii="Times New Roman" w:hAnsi="Times New Roman" w:cs="Times New Roman"/>
+              </w:rPr>
+            </w:pPr>
+            <w:r>
+              <w:rPr>
+                <w:rFonts w:ascii="Times New Roman" w:hAnsi="Times New Roman" w:cs="Times New Roman"/>
+                <w:b/>
+              </w:rPr>
+              <w:lastRenderedPageBreak/>
+              <w:t>NF 2.4 –</w:t>
+            </w:r>
+            <w:r>
+              <w:rPr>
+                <w:rFonts w:ascii="Times New Roman" w:hAnsi="Times New Roman" w:cs="Times New Roman"/>
+              </w:rPr>
+              <w:t xml:space="preserve"> Avisar Validade Expirada</w:t>
+            </w:r>
+          </w:p>
+        </w:tc>
+        <w:tc>
+          <w:tcPr>
+            <w:tcW w:w="2586" w:type="dxa"/>
+            <w:gridSpan w:val="2"/>
+          </w:tcPr>
+          <w:p>
+            <w:pPr>
+              <w:jc w:val="both"/>
+              <w:rPr>
+                <w:rFonts w:ascii="Times New Roman" w:hAnsi="Times New Roman" w:cs="Times New Roman"/>
+              </w:rPr>
+            </w:pPr>
+            <w:r>
+              <w:rPr>
+                <w:rFonts w:ascii="Times New Roman" w:hAnsi="Times New Roman" w:cs="Times New Roman"/>
+              </w:rPr>
+              <w:t>Quando</w:t>
+            </w:r>
+            <w:r>
+              <w:rPr>
+                <w:rFonts w:ascii="Times New Roman" w:hAnsi="Times New Roman" w:cs="Times New Roman"/>
+              </w:rPr>
+              <w:t xml:space="preserve"> a validade de um produto expirar, o sistema deverá abrir uma mensagem avisando do problema.</w:t>
+            </w:r>
+          </w:p>
+        </w:tc>
+        <w:tc>
+          <w:tcPr>
+            <w:tcW w:w="1120" w:type="dxa"/>
+          </w:tcPr>
+          <w:p>
+            <w:pPr>
+              <w:rPr>
+                <w:rFonts w:ascii="Times New Roman" w:hAnsi="Times New Roman" w:cs="Times New Roman"/>
+              </w:rPr>
+            </w:pPr>
+            <w:r>
+              <w:rPr>
+                <w:rFonts w:ascii="Times New Roman" w:hAnsi="Times New Roman" w:cs="Times New Roman"/>
+              </w:rPr>
+              <w:t>Interface</w:t>
+            </w:r>
+          </w:p>
+        </w:tc>
+        <w:tc>
+          <w:tcPr>
+            <w:tcW w:w="1026" w:type="dxa"/>
+          </w:tcPr>
+          <w:p>
+            <w:pPr>
+              <w:jc w:val="center"/>
+              <w:rPr>
+                <w:rFonts w:ascii="Times New Roman" w:hAnsi="Times New Roman" w:cs="Times New Roman"/>
+              </w:rPr>
+            </w:pPr>
+            <w:proofErr w:type="gramStart"/>
+            <w:r>
+              <w:rPr>
+                <w:rFonts w:ascii="Times New Roman" w:hAnsi="Times New Roman" w:cs="Times New Roman"/>
+              </w:rPr>
+              <w:t xml:space="preserve">(  </w:t>
+            </w:r>
+            <w:proofErr w:type="gramEnd"/>
+            <w:r>
+              <w:rPr>
+                <w:rFonts w:ascii="Times New Roman" w:hAnsi="Times New Roman" w:cs="Times New Roman"/>
+              </w:rPr>
+              <w:t>)</w:t>
+            </w:r>
+          </w:p>
+        </w:tc>
+        <w:tc>
+          <w:tcPr>
+            <w:tcW w:w="1275" w:type="dxa"/>
+          </w:tcPr>
+          <w:p>
+            <w:pPr>
+              <w:jc w:val="center"/>
+              <w:rPr>
+                <w:rFonts w:ascii="Times New Roman" w:hAnsi="Times New Roman" w:cs="Times New Roman"/>
+              </w:rPr>
+            </w:pPr>
+            <w:r>
+              <w:rPr>
+                <w:rFonts w:ascii="Times New Roman" w:hAnsi="Times New Roman" w:cs="Times New Roman"/>
+              </w:rPr>
+              <w:t>(x)</w:t>
+            </w:r>
+          </w:p>
+        </w:tc>
+      </w:tr>
+      <w:tr>
+        <w:trPr>
+          <w:trHeight w:val="76"/>
+        </w:trPr>
+        <w:tc>
+          <w:tcPr>
+            <w:tcW w:w="2670" w:type="dxa"/>
+          </w:tcPr>
+          <w:p>
+            <w:pPr>
+              <w:jc w:val="both"/>
+            </w:pPr>
+          </w:p>
+        </w:tc>
+        <w:tc>
+          <w:tcPr>
+            <w:tcW w:w="2586" w:type="dxa"/>
+            <w:gridSpan w:val="2"/>
+          </w:tcPr>
+          <w:p>
+            <w:pPr>
+              <w:jc w:val="both"/>
+            </w:pPr>
+          </w:p>
+        </w:tc>
+        <w:tc>
+          <w:tcPr>
+            <w:tcW w:w="1120" w:type="dxa"/>
+          </w:tcPr>
+          <w:p/>
+        </w:tc>
+        <w:tc>
+          <w:tcPr>
+            <w:tcW w:w="1026" w:type="dxa"/>
+          </w:tcPr>
+          <w:p>
+            <w:pPr>
+              <w:jc w:val="center"/>
+            </w:pPr>
+          </w:p>
+        </w:tc>
+        <w:tc>
+          <w:tcPr>
+            <w:tcW w:w="1275" w:type="dxa"/>
+          </w:tcPr>
+          <w:p>
+            <w:pPr>
+              <w:jc w:val="center"/>
+            </w:pPr>
+          </w:p>
+        </w:tc>
+      </w:tr>
+    </w:tbl>
+    <w:p>
+      <w:pPr>
+        <w:rPr>
+          <w:rFonts w:ascii="Times New Roman" w:hAnsi="Times New Roman" w:cs="Times New Roman"/>
+        </w:rPr>
+      </w:pPr>
+    </w:p>
     <w:p>
       <w:pPr>
         <w:rPr>
@@ -3321,26 +4331,6 @@
         </w:rPr>
       </w:pPr>
     </w:p>
-    <w:p>
-      <w:pPr>
-        <w:rPr>
-          <w:rFonts w:ascii="Times New Roman" w:hAnsi="Times New Roman" w:cs="Times New Roman"/>
-        </w:rPr>
-      </w:pPr>
-      <w:r>
-        <w:rPr>
-          <w:rFonts w:ascii="Times New Roman" w:hAnsi="Times New Roman" w:cs="Times New Roman"/>
-        </w:rPr>
-        <w:br w:type="page"/>
-      </w:r>
-    </w:p>
-    <w:p>
-      <w:pPr>
-        <w:rPr>
-          <w:rFonts w:ascii="Times New Roman" w:hAnsi="Times New Roman" w:cs="Times New Roman"/>
-        </w:rPr>
-      </w:pPr>
-    </w:p>
     <w:tbl>
       <w:tblPr>
         <w:tblW w:w="8677" w:type="dxa"/>
@@ -4156,6 +5146,7 @@
                 <w:rFonts w:ascii="Times New Roman" w:hAnsi="Times New Roman" w:cs="Times New Roman"/>
                 <w:b/>
               </w:rPr>
+              <w:lastRenderedPageBreak/>
               <w:t xml:space="preserve">NF 4.4 – </w:t>
             </w:r>
             <w:r>
@@ -5189,7 +6180,6 @@
                 <w:rFonts w:ascii="Times New Roman" w:hAnsi="Times New Roman" w:cs="Times New Roman"/>
                 <w:b/>
               </w:rPr>
-              <w:lastRenderedPageBreak/>
               <w:t>NF 5.4 –</w:t>
             </w:r>
             <w:r>
@@ -5424,9 +6414,441 @@
     </w:p>
     <w:p/>
     <w:p/>
-    <w:p/>
+    <w:p>
+      <w:r>
+        <w:br w:type="page"/>
+      </w:r>
+    </w:p>
+    <w:p>
+      <w:pPr>
+        <w:pStyle w:val="PargrafodaLista"/>
+        <w:numPr>
+          <w:ilvl w:val="0"/>
+          <w:numId w:val="2"/>
+        </w:numPr>
+        <w:ind w:left="426" w:hanging="426"/>
+        <w:rPr>
+          <w:b/>
+        </w:rPr>
+      </w:pPr>
+      <w:r>
+        <w:rPr>
+          <w:rFonts w:ascii="Times New Roman" w:hAnsi="Times New Roman" w:cs="Times New Roman"/>
+          <w:b/>
+          <w:sz w:val="32"/>
+        </w:rPr>
+        <w:lastRenderedPageBreak/>
+        <w:t xml:space="preserve">CASOS DE </w:t>
+      </w:r>
+      <w:r>
+        <w:rPr>
+          <w:rFonts w:ascii="Times New Roman" w:hAnsi="Times New Roman" w:cs="Times New Roman"/>
+          <w:b/>
+          <w:sz w:val="32"/>
+        </w:rPr>
+        <w:t>USO DO SISTEMA</w:t>
+      </w:r>
+    </w:p>
+    <w:p>
+      <w:pPr>
+        <w:pStyle w:val="PargrafodaLista"/>
+        <w:rPr>
+          <w:rFonts w:ascii="Times New Roman" w:hAnsi="Times New Roman" w:cs="Times New Roman"/>
+          <w:b/>
+          <w:sz w:val="32"/>
+        </w:rPr>
+      </w:pPr>
+    </w:p>
+    <w:p>
+      <w:pPr>
+        <w:pStyle w:val="PargrafodaLista"/>
+        <w:numPr>
+          <w:ilvl w:val="1"/>
+          <w:numId w:val="3"/>
+        </w:numPr>
+        <w:rPr>
+          <w:b/>
+        </w:rPr>
+      </w:pPr>
+      <w:r>
+        <w:rPr>
+          <w:rFonts w:ascii="Times New Roman" w:hAnsi="Times New Roman" w:cs="Times New Roman"/>
+          <w:b/>
+          <w:sz w:val="32"/>
+        </w:rPr>
+        <w:t xml:space="preserve"> DIAGRAMA</w:t>
+      </w:r>
+      <w:r>
+        <w:rPr>
+          <w:rFonts w:ascii="Times New Roman" w:hAnsi="Times New Roman" w:cs="Times New Roman"/>
+          <w:b/>
+          <w:sz w:val="32"/>
+        </w:rPr>
+        <w:t xml:space="preserve"> DE CASOS DE USO</w:t>
+      </w:r>
+    </w:p>
+    <w:p>
+      <w:pPr>
+        <w:pStyle w:val="PargrafodaLista"/>
+        <w:rPr>
+          <w:rFonts w:ascii="Times New Roman" w:hAnsi="Times New Roman" w:cs="Times New Roman"/>
+          <w:b/>
+          <w:sz w:val="32"/>
+        </w:rPr>
+      </w:pPr>
+    </w:p>
+    <w:p>
+      <w:pPr>
+        <w:pStyle w:val="PargrafodaLista"/>
+        <w:ind w:left="0"/>
+        <w:rPr>
+          <w:rFonts w:ascii="Times New Roman" w:hAnsi="Times New Roman" w:cs="Times New Roman"/>
+          <w:sz w:val="24"/>
+        </w:rPr>
+      </w:pPr>
+      <w:r>
+        <w:rPr>
+          <w:rFonts w:ascii="Times New Roman" w:hAnsi="Times New Roman" w:cs="Times New Roman"/>
+          <w:sz w:val="24"/>
+        </w:rPr>
+        <w:t>Na figura 1, o diagrama de classes do sistema para a Cafeteria:</w:t>
+      </w:r>
+    </w:p>
+    <w:p>
+      <w:pPr>
+        <w:pStyle w:val="PargrafodaLista"/>
+        <w:ind w:left="0"/>
+        <w:rPr>
+          <w:rFonts w:ascii="Times New Roman" w:hAnsi="Times New Roman" w:cs="Times New Roman"/>
+          <w:sz w:val="24"/>
+        </w:rPr>
+      </w:pPr>
+    </w:p>
+    <w:p>
+      <w:pPr>
+        <w:pStyle w:val="PargrafodaLista"/>
+        <w:ind w:left="0"/>
+        <w:rPr>
+          <w:rFonts w:ascii="Times New Roman" w:hAnsi="Times New Roman" w:cs="Times New Roman"/>
+          <w:sz w:val="24"/>
+        </w:rPr>
+      </w:pPr>
+    </w:p>
+    <w:p>
+      <w:pPr>
+        <w:pStyle w:val="PargrafodaLista"/>
+        <w:keepNext/>
+        <w:ind w:left="0"/>
+        <w:jc w:val="center"/>
+      </w:pPr>
+      <w:r>
+        <w:rPr>
+          <w:noProof/>
+          <w:sz w:val="24"/>
+          <w:lang w:eastAsia="pt-BR"/>
+        </w:rPr>
+        <w:drawing>
+          <wp:inline distT="0" distB="0" distL="0" distR="0" wp14:anchorId="2A8DEA2B" wp14:editId="215D3782">
+            <wp:extent cx="5607837" cy="4503761"/>
+            <wp:effectExtent l="0" t="0" r="0" b="0"/>
+            <wp:docPr id="1" name="Imagem 1"/>
+            <wp:cNvGraphicFramePr>
+              <a:graphicFrameLocks xmlns:a="http://schemas.openxmlformats.org/drawingml/2006/main" noChangeAspect="1"/>
+            </wp:cNvGraphicFramePr>
+            <a:graphic xmlns:a="http://schemas.openxmlformats.org/drawingml/2006/main">
+              <a:graphicData uri="http://schemas.openxmlformats.org/drawingml/2006/picture">
+                <pic:pic xmlns:pic="http://schemas.openxmlformats.org/drawingml/2006/picture">
+                  <pic:nvPicPr>
+                    <pic:cNvPr id="0" name="UC.png"/>
+                    <pic:cNvPicPr/>
+                  </pic:nvPicPr>
+                  <pic:blipFill>
+                    <a:blip r:embed="rId9">
+                      <a:extLst>
+                        <a:ext uri="{28A0092B-C50C-407E-A947-70E740481C1C}">
+                          <a14:useLocalDpi xmlns:a14="http://schemas.microsoft.com/office/drawing/2010/main" val="0"/>
+                        </a:ext>
+                      </a:extLst>
+                    </a:blip>
+                    <a:stretch>
+                      <a:fillRect/>
+                    </a:stretch>
+                  </pic:blipFill>
+                  <pic:spPr>
+                    <a:xfrm>
+                      <a:off x="0" y="0"/>
+                      <a:ext cx="5609110" cy="4504783"/>
+                    </a:xfrm>
+                    <a:prstGeom prst="rect">
+                      <a:avLst/>
+                    </a:prstGeom>
+                  </pic:spPr>
+                </pic:pic>
+              </a:graphicData>
+            </a:graphic>
+          </wp:inline>
+        </w:drawing>
+      </w:r>
+    </w:p>
+    <w:p>
+      <w:pPr>
+        <w:pStyle w:val="Legenda"/>
+        <w:jc w:val="center"/>
+        <w:rPr>
+          <w:rFonts w:ascii="Times New Roman" w:hAnsi="Times New Roman" w:cs="Times New Roman"/>
+          <w:sz w:val="22"/>
+          <w:szCs w:val="22"/>
+        </w:rPr>
+      </w:pPr>
+      <w:r>
+        <w:rPr>
+          <w:rFonts w:ascii="Times New Roman" w:hAnsi="Times New Roman" w:cs="Times New Roman"/>
+          <w:sz w:val="22"/>
+          <w:szCs w:val="22"/>
+        </w:rPr>
+        <w:t xml:space="preserve">Figura </w:t>
+      </w:r>
+      <w:r>
+        <w:rPr>
+          <w:rFonts w:ascii="Times New Roman" w:hAnsi="Times New Roman" w:cs="Times New Roman"/>
+          <w:sz w:val="22"/>
+          <w:szCs w:val="22"/>
+        </w:rPr>
+        <w:fldChar w:fldCharType="begin"/>
+      </w:r>
+      <w:r>
+        <w:rPr>
+          <w:rFonts w:ascii="Times New Roman" w:hAnsi="Times New Roman" w:cs="Times New Roman"/>
+          <w:sz w:val="22"/>
+          <w:szCs w:val="22"/>
+        </w:rPr>
+        <w:instrText xml:space="preserve"> SEQ Figura \* ARABIC </w:instrText>
+      </w:r>
+      <w:r>
+        <w:rPr>
+          <w:rFonts w:ascii="Times New Roman" w:hAnsi="Times New Roman" w:cs="Times New Roman"/>
+          <w:sz w:val="22"/>
+          <w:szCs w:val="22"/>
+        </w:rPr>
+        <w:fldChar w:fldCharType="separate"/>
+      </w:r>
+      <w:r>
+        <w:rPr>
+          <w:rFonts w:ascii="Times New Roman" w:hAnsi="Times New Roman" w:cs="Times New Roman"/>
+          <w:noProof/>
+          <w:sz w:val="22"/>
+          <w:szCs w:val="22"/>
+        </w:rPr>
+        <w:t>1</w:t>
+      </w:r>
+      <w:r>
+        <w:rPr>
+          <w:rFonts w:ascii="Times New Roman" w:hAnsi="Times New Roman" w:cs="Times New Roman"/>
+          <w:sz w:val="22"/>
+          <w:szCs w:val="22"/>
+        </w:rPr>
+        <w:fldChar w:fldCharType="end"/>
+      </w:r>
+      <w:r>
+        <w:rPr>
+          <w:rFonts w:ascii="Times New Roman" w:hAnsi="Times New Roman" w:cs="Times New Roman"/>
+          <w:sz w:val="22"/>
+          <w:szCs w:val="22"/>
+        </w:rPr>
+        <w:t xml:space="preserve"> - Diagrama de casos de uso</w:t>
+      </w:r>
+      <w:r>
+        <w:rPr>
+          <w:rFonts w:ascii="Times New Roman" w:hAnsi="Times New Roman" w:cs="Times New Roman"/>
+          <w:sz w:val="22"/>
+          <w:szCs w:val="22"/>
+        </w:rPr>
+        <w:t>.</w:t>
+      </w:r>
+    </w:p>
+    <w:p>
+      <w:r>
+        <w:br w:type="page"/>
+      </w:r>
+    </w:p>
+    <w:p>
+      <w:pPr>
+        <w:pStyle w:val="PargrafodaLista"/>
+        <w:numPr>
+          <w:ilvl w:val="0"/>
+          <w:numId w:val="2"/>
+        </w:numPr>
+        <w:ind w:left="426" w:hanging="426"/>
+        <w:rPr>
+          <w:b/>
+        </w:rPr>
+      </w:pPr>
+      <w:r>
+        <w:rPr>
+          <w:rFonts w:ascii="Times New Roman" w:hAnsi="Times New Roman" w:cs="Times New Roman"/>
+          <w:b/>
+          <w:sz w:val="32"/>
+        </w:rPr>
+        <w:lastRenderedPageBreak/>
+        <w:t>DIAGRAMA DE SEQUÊNCIA</w:t>
+      </w:r>
+    </w:p>
+    <w:p>
+      <w:pPr>
+        <w:rPr>
+          <w:b/>
+          <w:u w:val="single"/>
+        </w:rPr>
+      </w:pPr>
+      <w:bookmarkStart w:id="0" w:name="_GoBack"/>
+      <w:bookmarkEnd w:id="0"/>
+    </w:p>
+    <w:p>
+      <w:pPr>
+        <w:pStyle w:val="PargrafodaLista"/>
+        <w:ind w:left="0"/>
+        <w:rPr>
+          <w:rFonts w:ascii="Times New Roman" w:hAnsi="Times New Roman" w:cs="Times New Roman"/>
+          <w:sz w:val="24"/>
+        </w:rPr>
+      </w:pPr>
+      <w:r>
+        <w:rPr>
+          <w:rFonts w:ascii="Times New Roman" w:hAnsi="Times New Roman" w:cs="Times New Roman"/>
+          <w:sz w:val="24"/>
+        </w:rPr>
+        <w:t>Na figura 1, o diagrama de classes do sistema para a Cafeteria:</w:t>
+      </w:r>
+    </w:p>
+    <w:p>
+      <w:pPr>
+        <w:rPr>
+          <w:b/>
+        </w:rPr>
+      </w:pPr>
+    </w:p>
+    <w:p>
+      <w:pPr>
+        <w:keepNext/>
+        <w:jc w:val="center"/>
+      </w:pPr>
+      <w:r>
+        <w:rPr>
+          <w:b/>
+          <w:noProof/>
+          <w:lang w:eastAsia="pt-BR"/>
+        </w:rPr>
+        <w:drawing>
+          <wp:inline distT="0" distB="0" distL="0" distR="0" wp14:anchorId="2FD6C28F" wp14:editId="5CF2A743">
+            <wp:extent cx="5583804" cy="4312693"/>
+            <wp:effectExtent l="0" t="0" r="0" b="0"/>
+            <wp:docPr id="2" name="Imagem 2"/>
+            <wp:cNvGraphicFramePr>
+              <a:graphicFrameLocks xmlns:a="http://schemas.openxmlformats.org/drawingml/2006/main" noChangeAspect="1"/>
+            </wp:cNvGraphicFramePr>
+            <a:graphic xmlns:a="http://schemas.openxmlformats.org/drawingml/2006/main">
+              <a:graphicData uri="http://schemas.openxmlformats.org/drawingml/2006/picture">
+                <pic:pic xmlns:pic="http://schemas.openxmlformats.org/drawingml/2006/picture">
+                  <pic:nvPicPr>
+                    <pic:cNvPr id="0" name="sq.png"/>
+                    <pic:cNvPicPr/>
+                  </pic:nvPicPr>
+                  <pic:blipFill>
+                    <a:blip r:embed="rId10">
+                      <a:extLst>
+                        <a:ext uri="{28A0092B-C50C-407E-A947-70E740481C1C}">
+                          <a14:useLocalDpi xmlns:a14="http://schemas.microsoft.com/office/drawing/2010/main" val="0"/>
+                        </a:ext>
+                      </a:extLst>
+                    </a:blip>
+                    <a:stretch>
+                      <a:fillRect/>
+                    </a:stretch>
+                  </pic:blipFill>
+                  <pic:spPr>
+                    <a:xfrm>
+                      <a:off x="0" y="0"/>
+                      <a:ext cx="5593364" cy="4320077"/>
+                    </a:xfrm>
+                    <a:prstGeom prst="rect">
+                      <a:avLst/>
+                    </a:prstGeom>
+                  </pic:spPr>
+                </pic:pic>
+              </a:graphicData>
+            </a:graphic>
+          </wp:inline>
+        </w:drawing>
+      </w:r>
+    </w:p>
+    <w:p>
+      <w:pPr>
+        <w:pStyle w:val="Legenda"/>
+        <w:jc w:val="center"/>
+        <w:rPr>
+          <w:rFonts w:ascii="Times New Roman" w:hAnsi="Times New Roman" w:cs="Times New Roman"/>
+          <w:b/>
+          <w:sz w:val="22"/>
+        </w:rPr>
+      </w:pPr>
+      <w:r>
+        <w:rPr>
+          <w:rFonts w:ascii="Times New Roman" w:hAnsi="Times New Roman" w:cs="Times New Roman"/>
+          <w:sz w:val="22"/>
+        </w:rPr>
+        <w:t xml:space="preserve">Figura </w:t>
+      </w:r>
+      <w:r>
+        <w:rPr>
+          <w:rFonts w:ascii="Times New Roman" w:hAnsi="Times New Roman" w:cs="Times New Roman"/>
+          <w:sz w:val="22"/>
+        </w:rPr>
+        <w:fldChar w:fldCharType="begin"/>
+      </w:r>
+      <w:r>
+        <w:rPr>
+          <w:rFonts w:ascii="Times New Roman" w:hAnsi="Times New Roman" w:cs="Times New Roman"/>
+          <w:sz w:val="22"/>
+        </w:rPr>
+        <w:instrText xml:space="preserve"> SEQ Figura \* ARABIC </w:instrText>
+      </w:r>
+      <w:r>
+        <w:rPr>
+          <w:rFonts w:ascii="Times New Roman" w:hAnsi="Times New Roman" w:cs="Times New Roman"/>
+          <w:sz w:val="22"/>
+        </w:rPr>
+        <w:fldChar w:fldCharType="separate"/>
+      </w:r>
+      <w:r>
+        <w:rPr>
+          <w:rFonts w:ascii="Times New Roman" w:hAnsi="Times New Roman" w:cs="Times New Roman"/>
+          <w:noProof/>
+          <w:sz w:val="22"/>
+        </w:rPr>
+        <w:t>2</w:t>
+      </w:r>
+      <w:r>
+        <w:rPr>
+          <w:rFonts w:ascii="Times New Roman" w:hAnsi="Times New Roman" w:cs="Times New Roman"/>
+          <w:sz w:val="22"/>
+        </w:rPr>
+        <w:fldChar w:fldCharType="end"/>
+      </w:r>
+      <w:r>
+        <w:rPr>
+          <w:rFonts w:ascii="Times New Roman" w:hAnsi="Times New Roman" w:cs="Times New Roman"/>
+          <w:sz w:val="22"/>
+        </w:rPr>
+        <w:t xml:space="preserve"> - Diagrama de sequência</w:t>
+      </w:r>
+    </w:p>
+    <w:p>
+      <w:pPr>
+        <w:jc w:val="center"/>
+      </w:pPr>
+    </w:p>
     <w:sectPr>
-      <w:footerReference w:type="default" r:id="rId9"/>
+      <w:footerReference w:type="default" r:id="rId11"/>
       <w:pgSz w:w="11906" w:h="16838"/>
       <w:pgMar w:top="1417" w:right="1701" w:bottom="1417" w:left="1701" w:header="708" w:footer="708" w:gutter="0"/>
       <w:cols w:space="708"/>
@@ -5505,9 +6927,131 @@
 <file path=word/numbering.xml><?xml version="1.0" encoding="utf-8"?>
 <w:numbering xmlns:wpc="http://schemas.microsoft.com/office/word/2010/wordprocessingCanvas" xmlns:mc="http://schemas.openxmlformats.org/markup-compatibility/2006" xmlns:o="urn:schemas-microsoft-com:office:office" xmlns:r="http://schemas.openxmlformats.org/officeDocument/2006/relationships" xmlns:m="http://schemas.openxmlformats.org/officeDocument/2006/math" xmlns:v="urn:schemas-microsoft-com:vml" xmlns:wp14="http://schemas.microsoft.com/office/word/2010/wordprocessingDrawing" xmlns:wp="http://schemas.openxmlformats.org/drawingml/2006/wordprocessingDrawing" xmlns:w10="urn:schemas-microsoft-com:office:word" xmlns:w="http://schemas.openxmlformats.org/wordprocessingml/2006/main" xmlns:w14="http://schemas.microsoft.com/office/word/2010/wordml" xmlns:wpg="http://schemas.microsoft.com/office/word/2010/wordprocessingGroup" xmlns:wpi="http://schemas.microsoft.com/office/word/2010/wordprocessingInk" xmlns:wne="http://schemas.microsoft.com/office/word/2006/wordml" xmlns:wps="http://schemas.microsoft.com/office/word/2010/wordprocessingShape" mc:Ignorable="w14 wp14">
   <w:abstractNum w:abstractNumId="0">
-    <w:nsid w:val="35693CA4"/>
+    <w:nsid w:val="2A006A2D"/>
+    <w:multiLevelType w:val="multilevel"/>
+    <w:tmpl w:val="08BA27E8"/>
+    <w:lvl w:ilvl="0">
+      <w:start w:val="3"/>
+      <w:numFmt w:val="decimal"/>
+      <w:lvlText w:val="%1"/>
+      <w:lvlJc w:val="left"/>
+      <w:pPr>
+        <w:ind w:left="405" w:hanging="405"/>
+      </w:pPr>
+      <w:rPr>
+        <w:rFonts w:ascii="Times New Roman" w:hAnsi="Times New Roman" w:cs="Times New Roman" w:hint="default"/>
+        <w:sz w:val="32"/>
+      </w:rPr>
+    </w:lvl>
+    <w:lvl w:ilvl="1">
+      <w:start w:val="1"/>
+      <w:numFmt w:val="decimal"/>
+      <w:lvlText w:val="%1.%2"/>
+      <w:lvlJc w:val="left"/>
+      <w:pPr>
+        <w:ind w:left="405" w:hanging="405"/>
+      </w:pPr>
+      <w:rPr>
+        <w:rFonts w:ascii="Times New Roman" w:hAnsi="Times New Roman" w:cs="Times New Roman" w:hint="default"/>
+        <w:sz w:val="32"/>
+      </w:rPr>
+    </w:lvl>
+    <w:lvl w:ilvl="2">
+      <w:start w:val="1"/>
+      <w:numFmt w:val="decimal"/>
+      <w:lvlText w:val="%1.%2.%3"/>
+      <w:lvlJc w:val="left"/>
+      <w:pPr>
+        <w:ind w:left="720" w:hanging="720"/>
+      </w:pPr>
+      <w:rPr>
+        <w:rFonts w:ascii="Times New Roman" w:hAnsi="Times New Roman" w:cs="Times New Roman" w:hint="default"/>
+        <w:sz w:val="32"/>
+      </w:rPr>
+    </w:lvl>
+    <w:lvl w:ilvl="3">
+      <w:start w:val="1"/>
+      <w:numFmt w:val="decimal"/>
+      <w:lvlText w:val="%1.%2.%3.%4"/>
+      <w:lvlJc w:val="left"/>
+      <w:pPr>
+        <w:ind w:left="720" w:hanging="720"/>
+      </w:pPr>
+      <w:rPr>
+        <w:rFonts w:ascii="Times New Roman" w:hAnsi="Times New Roman" w:cs="Times New Roman" w:hint="default"/>
+        <w:sz w:val="32"/>
+      </w:rPr>
+    </w:lvl>
+    <w:lvl w:ilvl="4">
+      <w:start w:val="1"/>
+      <w:numFmt w:val="decimal"/>
+      <w:lvlText w:val="%1.%2.%3.%4.%5"/>
+      <w:lvlJc w:val="left"/>
+      <w:pPr>
+        <w:ind w:left="1080" w:hanging="1080"/>
+      </w:pPr>
+      <w:rPr>
+        <w:rFonts w:ascii="Times New Roman" w:hAnsi="Times New Roman" w:cs="Times New Roman" w:hint="default"/>
+        <w:sz w:val="32"/>
+      </w:rPr>
+    </w:lvl>
+    <w:lvl w:ilvl="5">
+      <w:start w:val="1"/>
+      <w:numFmt w:val="decimal"/>
+      <w:lvlText w:val="%1.%2.%3.%4.%5.%6"/>
+      <w:lvlJc w:val="left"/>
+      <w:pPr>
+        <w:ind w:left="1080" w:hanging="1080"/>
+      </w:pPr>
+      <w:rPr>
+        <w:rFonts w:ascii="Times New Roman" w:hAnsi="Times New Roman" w:cs="Times New Roman" w:hint="default"/>
+        <w:sz w:val="32"/>
+      </w:rPr>
+    </w:lvl>
+    <w:lvl w:ilvl="6">
+      <w:start w:val="1"/>
+      <w:numFmt w:val="decimal"/>
+      <w:lvlText w:val="%1.%2.%3.%4.%5.%6.%7"/>
+      <w:lvlJc w:val="left"/>
+      <w:pPr>
+        <w:ind w:left="1440" w:hanging="1440"/>
+      </w:pPr>
+      <w:rPr>
+        <w:rFonts w:ascii="Times New Roman" w:hAnsi="Times New Roman" w:cs="Times New Roman" w:hint="default"/>
+        <w:sz w:val="32"/>
+      </w:rPr>
+    </w:lvl>
+    <w:lvl w:ilvl="7">
+      <w:start w:val="1"/>
+      <w:numFmt w:val="decimal"/>
+      <w:lvlText w:val="%1.%2.%3.%4.%5.%6.%7.%8"/>
+      <w:lvlJc w:val="left"/>
+      <w:pPr>
+        <w:ind w:left="1440" w:hanging="1440"/>
+      </w:pPr>
+      <w:rPr>
+        <w:rFonts w:ascii="Times New Roman" w:hAnsi="Times New Roman" w:cs="Times New Roman" w:hint="default"/>
+        <w:sz w:val="32"/>
+      </w:rPr>
+    </w:lvl>
+    <w:lvl w:ilvl="8">
+      <w:start w:val="1"/>
+      <w:numFmt w:val="decimal"/>
+      <w:lvlText w:val="%1.%2.%3.%4.%5.%6.%7.%8.%9"/>
+      <w:lvlJc w:val="left"/>
+      <w:pPr>
+        <w:ind w:left="1800" w:hanging="1800"/>
+      </w:pPr>
+      <w:rPr>
+        <w:rFonts w:ascii="Times New Roman" w:hAnsi="Times New Roman" w:cs="Times New Roman" w:hint="default"/>
+        <w:sz w:val="32"/>
+      </w:rPr>
+    </w:lvl>
+  </w:abstractNum>
+  <w:abstractNum w:abstractNumId="1">
+    <w:nsid w:val="30F20278"/>
     <w:multiLevelType w:val="hybridMultilevel"/>
-    <w:tmpl w:val="94B8CAFE"/>
+    <w:tmpl w:val="0DC212C0"/>
     <w:lvl w:ilvl="0" w:tplc="0416000F">
       <w:start w:val="1"/>
       <w:numFmt w:val="decimal"/>
@@ -5593,11 +7137,11 @@
       </w:pPr>
     </w:lvl>
   </w:abstractNum>
-  <w:abstractNum w:abstractNumId="1">
-    <w:nsid w:val="7B577EF1"/>
-    <w:multiLevelType w:val="hybridMultilevel"/>
-    <w:tmpl w:val="B9580C32"/>
-    <w:lvl w:ilvl="0" w:tplc="29E6C286">
+  <w:abstractNum w:abstractNumId="2">
+    <w:nsid w:val="35693CA4"/>
+    <w:multiLevelType w:val="multilevel"/>
+    <w:tmpl w:val="72583732"/>
+    <w:lvl w:ilvl="0">
       <w:start w:val="1"/>
       <w:numFmt w:val="decimal"/>
       <w:lvlText w:val="%1."/>
@@ -5607,7 +7151,481 @@
       </w:pPr>
       <w:rPr>
         <w:rFonts w:hint="default"/>
-        <w:color w:val="auto"/>
+      </w:rPr>
+    </w:lvl>
+    <w:lvl w:ilvl="1">
+      <w:start w:val="1"/>
+      <w:numFmt w:val="decimal"/>
+      <w:isLgl/>
+      <w:lvlText w:val="%1.%2."/>
+      <w:lvlJc w:val="left"/>
+      <w:pPr>
+        <w:ind w:left="1200" w:hanging="480"/>
+      </w:pPr>
+      <w:rPr>
+        <w:rFonts w:ascii="Times New Roman" w:hAnsi="Times New Roman" w:cs="Times New Roman" w:hint="default"/>
+        <w:sz w:val="32"/>
+      </w:rPr>
+    </w:lvl>
+    <w:lvl w:ilvl="2">
+      <w:start w:val="1"/>
+      <w:numFmt w:val="decimal"/>
+      <w:isLgl/>
+      <w:lvlText w:val="%1.%2.%3."/>
+      <w:lvlJc w:val="left"/>
+      <w:pPr>
+        <w:ind w:left="1800" w:hanging="720"/>
+      </w:pPr>
+      <w:rPr>
+        <w:rFonts w:ascii="Times New Roman" w:hAnsi="Times New Roman" w:cs="Times New Roman" w:hint="default"/>
+        <w:sz w:val="32"/>
+      </w:rPr>
+    </w:lvl>
+    <w:lvl w:ilvl="3">
+      <w:start w:val="1"/>
+      <w:numFmt w:val="decimal"/>
+      <w:isLgl/>
+      <w:lvlText w:val="%1.%2.%3.%4."/>
+      <w:lvlJc w:val="left"/>
+      <w:pPr>
+        <w:ind w:left="2160" w:hanging="720"/>
+      </w:pPr>
+      <w:rPr>
+        <w:rFonts w:ascii="Times New Roman" w:hAnsi="Times New Roman" w:cs="Times New Roman" w:hint="default"/>
+        <w:sz w:val="32"/>
+      </w:rPr>
+    </w:lvl>
+    <w:lvl w:ilvl="4">
+      <w:start w:val="1"/>
+      <w:numFmt w:val="decimal"/>
+      <w:isLgl/>
+      <w:lvlText w:val="%1.%2.%3.%4.%5."/>
+      <w:lvlJc w:val="left"/>
+      <w:pPr>
+        <w:ind w:left="2880" w:hanging="1080"/>
+      </w:pPr>
+      <w:rPr>
+        <w:rFonts w:ascii="Times New Roman" w:hAnsi="Times New Roman" w:cs="Times New Roman" w:hint="default"/>
+        <w:sz w:val="32"/>
+      </w:rPr>
+    </w:lvl>
+    <w:lvl w:ilvl="5">
+      <w:start w:val="1"/>
+      <w:numFmt w:val="decimal"/>
+      <w:isLgl/>
+      <w:lvlText w:val="%1.%2.%3.%4.%5.%6."/>
+      <w:lvlJc w:val="left"/>
+      <w:pPr>
+        <w:ind w:left="3240" w:hanging="1080"/>
+      </w:pPr>
+      <w:rPr>
+        <w:rFonts w:ascii="Times New Roman" w:hAnsi="Times New Roman" w:cs="Times New Roman" w:hint="default"/>
+        <w:sz w:val="32"/>
+      </w:rPr>
+    </w:lvl>
+    <w:lvl w:ilvl="6">
+      <w:start w:val="1"/>
+      <w:numFmt w:val="decimal"/>
+      <w:isLgl/>
+      <w:lvlText w:val="%1.%2.%3.%4.%5.%6.%7."/>
+      <w:lvlJc w:val="left"/>
+      <w:pPr>
+        <w:ind w:left="3960" w:hanging="1440"/>
+      </w:pPr>
+      <w:rPr>
+        <w:rFonts w:ascii="Times New Roman" w:hAnsi="Times New Roman" w:cs="Times New Roman" w:hint="default"/>
+        <w:sz w:val="32"/>
+      </w:rPr>
+    </w:lvl>
+    <w:lvl w:ilvl="7">
+      <w:start w:val="1"/>
+      <w:numFmt w:val="decimal"/>
+      <w:isLgl/>
+      <w:lvlText w:val="%1.%2.%3.%4.%5.%6.%7.%8."/>
+      <w:lvlJc w:val="left"/>
+      <w:pPr>
+        <w:ind w:left="4320" w:hanging="1440"/>
+      </w:pPr>
+      <w:rPr>
+        <w:rFonts w:ascii="Times New Roman" w:hAnsi="Times New Roman" w:cs="Times New Roman" w:hint="default"/>
+        <w:sz w:val="32"/>
+      </w:rPr>
+    </w:lvl>
+    <w:lvl w:ilvl="8">
+      <w:start w:val="1"/>
+      <w:numFmt w:val="decimal"/>
+      <w:isLgl/>
+      <w:lvlText w:val="%1.%2.%3.%4.%5.%6.%7.%8.%9."/>
+      <w:lvlJc w:val="left"/>
+      <w:pPr>
+        <w:ind w:left="5040" w:hanging="1800"/>
+      </w:pPr>
+      <w:rPr>
+        <w:rFonts w:ascii="Times New Roman" w:hAnsi="Times New Roman" w:cs="Times New Roman" w:hint="default"/>
+        <w:sz w:val="32"/>
+      </w:rPr>
+    </w:lvl>
+  </w:abstractNum>
+  <w:abstractNum w:abstractNumId="3">
+    <w:nsid w:val="3A272D02"/>
+    <w:multiLevelType w:val="multilevel"/>
+    <w:tmpl w:val="77F0A5B2"/>
+    <w:lvl w:ilvl="0">
+      <w:start w:val="1"/>
+      <w:numFmt w:val="decimal"/>
+      <w:lvlText w:val="%1."/>
+      <w:lvlJc w:val="left"/>
+      <w:pPr>
+        <w:ind w:left="720" w:hanging="360"/>
+      </w:pPr>
+      <w:rPr>
+        <w:rFonts w:hint="default"/>
+      </w:rPr>
+    </w:lvl>
+    <w:lvl w:ilvl="1">
+      <w:start w:val="1"/>
+      <w:numFmt w:val="decimal"/>
+      <w:lvlText w:val="%2."/>
+      <w:lvlJc w:val="left"/>
+      <w:pPr>
+        <w:ind w:left="720" w:hanging="360"/>
+      </w:pPr>
+      <w:rPr>
+        <w:rFonts w:hint="default"/>
+        <w:b/>
+      </w:rPr>
+    </w:lvl>
+    <w:lvl w:ilvl="2">
+      <w:start w:val="1"/>
+      <w:numFmt w:val="decimal"/>
+      <w:lvlText w:val="%3."/>
+      <w:lvlJc w:val="left"/>
+      <w:pPr>
+        <w:ind w:left="1275" w:hanging="720"/>
+      </w:pPr>
+      <w:rPr>
+        <w:rFonts w:hint="default"/>
+      </w:rPr>
+    </w:lvl>
+    <w:lvl w:ilvl="3">
+      <w:start w:val="1"/>
+      <w:numFmt w:val="decimal"/>
+      <w:isLgl/>
+      <w:lvlText w:val="%1.%2.%3.%4."/>
+      <w:lvlJc w:val="left"/>
+      <w:pPr>
+        <w:ind w:left="1080" w:hanging="720"/>
+      </w:pPr>
+      <w:rPr>
+        <w:rFonts w:hint="default"/>
+      </w:rPr>
+    </w:lvl>
+    <w:lvl w:ilvl="4">
+      <w:start w:val="1"/>
+      <w:numFmt w:val="decimal"/>
+      <w:isLgl/>
+      <w:lvlText w:val="%1.%2.%3.%4.%5."/>
+      <w:lvlJc w:val="left"/>
+      <w:pPr>
+        <w:ind w:left="1440" w:hanging="1080"/>
+      </w:pPr>
+      <w:rPr>
+        <w:rFonts w:hint="default"/>
+      </w:rPr>
+    </w:lvl>
+    <w:lvl w:ilvl="5">
+      <w:start w:val="1"/>
+      <w:numFmt w:val="decimal"/>
+      <w:isLgl/>
+      <w:lvlText w:val="%1.%2.%3.%4.%5.%6."/>
+      <w:lvlJc w:val="left"/>
+      <w:pPr>
+        <w:ind w:left="1440" w:hanging="1080"/>
+      </w:pPr>
+      <w:rPr>
+        <w:rFonts w:hint="default"/>
+      </w:rPr>
+    </w:lvl>
+    <w:lvl w:ilvl="6">
+      <w:start w:val="1"/>
+      <w:numFmt w:val="decimal"/>
+      <w:isLgl/>
+      <w:lvlText w:val="%1.%2.%3.%4.%5.%6.%7."/>
+      <w:lvlJc w:val="left"/>
+      <w:pPr>
+        <w:ind w:left="1800" w:hanging="1440"/>
+      </w:pPr>
+      <w:rPr>
+        <w:rFonts w:hint="default"/>
+      </w:rPr>
+    </w:lvl>
+    <w:lvl w:ilvl="7">
+      <w:start w:val="1"/>
+      <w:numFmt w:val="decimal"/>
+      <w:isLgl/>
+      <w:lvlText w:val="%1.%2.%3.%4.%5.%6.%7.%8."/>
+      <w:lvlJc w:val="left"/>
+      <w:pPr>
+        <w:ind w:left="1800" w:hanging="1440"/>
+      </w:pPr>
+      <w:rPr>
+        <w:rFonts w:hint="default"/>
+      </w:rPr>
+    </w:lvl>
+    <w:lvl w:ilvl="8">
+      <w:start w:val="1"/>
+      <w:numFmt w:val="decimal"/>
+      <w:isLgl/>
+      <w:lvlText w:val="%1.%2.%3.%4.%5.%6.%7.%8.%9."/>
+      <w:lvlJc w:val="left"/>
+      <w:pPr>
+        <w:ind w:left="2160" w:hanging="1800"/>
+      </w:pPr>
+      <w:rPr>
+        <w:rFonts w:hint="default"/>
+      </w:rPr>
+    </w:lvl>
+  </w:abstractNum>
+  <w:abstractNum w:abstractNumId="4">
+    <w:nsid w:val="3DFD5FD0"/>
+    <w:multiLevelType w:val="multilevel"/>
+    <w:tmpl w:val="14D80BF4"/>
+    <w:lvl w:ilvl="0">
+      <w:start w:val="2"/>
+      <w:numFmt w:val="decimal"/>
+      <w:lvlText w:val="%1"/>
+      <w:lvlJc w:val="left"/>
+      <w:pPr>
+        <w:ind w:left="360" w:hanging="360"/>
+      </w:pPr>
+      <w:rPr>
+        <w:rFonts w:hint="default"/>
+      </w:rPr>
+    </w:lvl>
+    <w:lvl w:ilvl="1">
+      <w:start w:val="1"/>
+      <w:numFmt w:val="decimal"/>
+      <w:lvlText w:val="%1.%2"/>
+      <w:lvlJc w:val="left"/>
+      <w:pPr>
+        <w:ind w:left="915" w:hanging="360"/>
+      </w:pPr>
+      <w:rPr>
+        <w:rFonts w:hint="default"/>
+      </w:rPr>
+    </w:lvl>
+    <w:lvl w:ilvl="2">
+      <w:start w:val="1"/>
+      <w:numFmt w:val="decimal"/>
+      <w:lvlText w:val="%1.%2.%3"/>
+      <w:lvlJc w:val="left"/>
+      <w:pPr>
+        <w:ind w:left="1440" w:hanging="720"/>
+      </w:pPr>
+      <w:rPr>
+        <w:rFonts w:hint="default"/>
+      </w:rPr>
+    </w:lvl>
+    <w:lvl w:ilvl="3">
+      <w:start w:val="1"/>
+      <w:numFmt w:val="decimal"/>
+      <w:lvlText w:val="%1.%2.%3.%4"/>
+      <w:lvlJc w:val="left"/>
+      <w:pPr>
+        <w:ind w:left="1800" w:hanging="720"/>
+      </w:pPr>
+      <w:rPr>
+        <w:rFonts w:hint="default"/>
+      </w:rPr>
+    </w:lvl>
+    <w:lvl w:ilvl="4">
+      <w:start w:val="1"/>
+      <w:numFmt w:val="decimal"/>
+      <w:lvlText w:val="%1.%2.%3.%4.%5"/>
+      <w:lvlJc w:val="left"/>
+      <w:pPr>
+        <w:ind w:left="2520" w:hanging="1080"/>
+      </w:pPr>
+      <w:rPr>
+        <w:rFonts w:hint="default"/>
+      </w:rPr>
+    </w:lvl>
+    <w:lvl w:ilvl="5">
+      <w:start w:val="1"/>
+      <w:numFmt w:val="decimal"/>
+      <w:lvlText w:val="%1.%2.%3.%4.%5.%6"/>
+      <w:lvlJc w:val="left"/>
+      <w:pPr>
+        <w:ind w:left="2880" w:hanging="1080"/>
+      </w:pPr>
+      <w:rPr>
+        <w:rFonts w:hint="default"/>
+      </w:rPr>
+    </w:lvl>
+    <w:lvl w:ilvl="6">
+      <w:start w:val="1"/>
+      <w:numFmt w:val="decimal"/>
+      <w:lvlText w:val="%1.%2.%3.%4.%5.%6.%7"/>
+      <w:lvlJc w:val="left"/>
+      <w:pPr>
+        <w:ind w:left="3600" w:hanging="1440"/>
+      </w:pPr>
+      <w:rPr>
+        <w:rFonts w:hint="default"/>
+      </w:rPr>
+    </w:lvl>
+    <w:lvl w:ilvl="7">
+      <w:start w:val="1"/>
+      <w:numFmt w:val="decimal"/>
+      <w:lvlText w:val="%1.%2.%3.%4.%5.%6.%7.%8"/>
+      <w:lvlJc w:val="left"/>
+      <w:pPr>
+        <w:ind w:left="3960" w:hanging="1440"/>
+      </w:pPr>
+      <w:rPr>
+        <w:rFonts w:hint="default"/>
+      </w:rPr>
+    </w:lvl>
+    <w:lvl w:ilvl="8">
+      <w:start w:val="1"/>
+      <w:numFmt w:val="decimal"/>
+      <w:lvlText w:val="%1.%2.%3.%4.%5.%6.%7.%8.%9"/>
+      <w:lvlJc w:val="left"/>
+      <w:pPr>
+        <w:ind w:left="4680" w:hanging="1800"/>
+      </w:pPr>
+      <w:rPr>
+        <w:rFonts w:hint="default"/>
+      </w:rPr>
+    </w:lvl>
+  </w:abstractNum>
+  <w:abstractNum w:abstractNumId="5">
+    <w:nsid w:val="3E434340"/>
+    <w:multiLevelType w:val="multilevel"/>
+    <w:tmpl w:val="4CF4B2F6"/>
+    <w:lvl w:ilvl="0">
+      <w:start w:val="2"/>
+      <w:numFmt w:val="decimal"/>
+      <w:lvlText w:val="%1"/>
+      <w:lvlJc w:val="left"/>
+      <w:pPr>
+        <w:ind w:left="720" w:hanging="360"/>
+      </w:pPr>
+      <w:rPr>
+        <w:rFonts w:hint="default"/>
+      </w:rPr>
+    </w:lvl>
+    <w:lvl w:ilvl="1">
+      <w:start w:val="1"/>
+      <w:numFmt w:val="decimal"/>
+      <w:lvlText w:val="%1.%2"/>
+      <w:lvlJc w:val="left"/>
+      <w:pPr>
+        <w:ind w:left="1995" w:hanging="360"/>
+      </w:pPr>
+      <w:rPr>
+        <w:rFonts w:hint="default"/>
+      </w:rPr>
+    </w:lvl>
+    <w:lvl w:ilvl="2">
+      <w:start w:val="1"/>
+      <w:numFmt w:val="decimal"/>
+      <w:lvlText w:val="%1.%2.%3"/>
+      <w:lvlJc w:val="left"/>
+      <w:pPr>
+        <w:ind w:left="3630" w:hanging="720"/>
+      </w:pPr>
+      <w:rPr>
+        <w:rFonts w:hint="default"/>
+      </w:rPr>
+    </w:lvl>
+    <w:lvl w:ilvl="3">
+      <w:start w:val="1"/>
+      <w:numFmt w:val="decimal"/>
+      <w:lvlText w:val="%1.%2.%3.%4"/>
+      <w:lvlJc w:val="left"/>
+      <w:pPr>
+        <w:ind w:left="4905" w:hanging="720"/>
+      </w:pPr>
+      <w:rPr>
+        <w:rFonts w:hint="default"/>
+      </w:rPr>
+    </w:lvl>
+    <w:lvl w:ilvl="4">
+      <w:start w:val="1"/>
+      <w:numFmt w:val="decimal"/>
+      <w:lvlText w:val="%1.%2.%3.%4.%5"/>
+      <w:lvlJc w:val="left"/>
+      <w:pPr>
+        <w:ind w:left="6540" w:hanging="1080"/>
+      </w:pPr>
+      <w:rPr>
+        <w:rFonts w:hint="default"/>
+      </w:rPr>
+    </w:lvl>
+    <w:lvl w:ilvl="5">
+      <w:start w:val="1"/>
+      <w:numFmt w:val="decimal"/>
+      <w:lvlText w:val="%1.%2.%3.%4.%5.%6"/>
+      <w:lvlJc w:val="left"/>
+      <w:pPr>
+        <w:ind w:left="7815" w:hanging="1080"/>
+      </w:pPr>
+      <w:rPr>
+        <w:rFonts w:hint="default"/>
+      </w:rPr>
+    </w:lvl>
+    <w:lvl w:ilvl="6">
+      <w:start w:val="1"/>
+      <w:numFmt w:val="decimal"/>
+      <w:lvlText w:val="%1.%2.%3.%4.%5.%6.%7"/>
+      <w:lvlJc w:val="left"/>
+      <w:pPr>
+        <w:ind w:left="9450" w:hanging="1440"/>
+      </w:pPr>
+      <w:rPr>
+        <w:rFonts w:hint="default"/>
+      </w:rPr>
+    </w:lvl>
+    <w:lvl w:ilvl="7">
+      <w:start w:val="1"/>
+      <w:numFmt w:val="decimal"/>
+      <w:lvlText w:val="%1.%2.%3.%4.%5.%6.%7.%8"/>
+      <w:lvlJc w:val="left"/>
+      <w:pPr>
+        <w:ind w:left="10725" w:hanging="1440"/>
+      </w:pPr>
+      <w:rPr>
+        <w:rFonts w:hint="default"/>
+      </w:rPr>
+    </w:lvl>
+    <w:lvl w:ilvl="8">
+      <w:start w:val="1"/>
+      <w:numFmt w:val="decimal"/>
+      <w:lvlText w:val="%1.%2.%3.%4.%5.%6.%7.%8.%9"/>
+      <w:lvlJc w:val="left"/>
+      <w:pPr>
+        <w:ind w:left="12360" w:hanging="1800"/>
+      </w:pPr>
+      <w:rPr>
+        <w:rFonts w:hint="default"/>
+      </w:rPr>
+    </w:lvl>
+  </w:abstractNum>
+  <w:abstractNum w:abstractNumId="6">
+    <w:nsid w:val="66226D21"/>
+    <w:multiLevelType w:val="hybridMultilevel"/>
+    <w:tmpl w:val="539279C8"/>
+    <w:lvl w:ilvl="0" w:tplc="0416000F">
+      <w:start w:val="1"/>
+      <w:numFmt w:val="decimal"/>
+      <w:lvlText w:val="%1."/>
+      <w:lvlJc w:val="left"/>
+      <w:pPr>
+        <w:ind w:left="720" w:hanging="360"/>
+      </w:pPr>
+      <w:rPr>
+        <w:rFonts w:hint="default"/>
       </w:rPr>
     </w:lvl>
     <w:lvl w:ilvl="1" w:tplc="04160019" w:tentative="1">
@@ -5683,11 +7701,593 @@
       </w:pPr>
     </w:lvl>
   </w:abstractNum>
+  <w:abstractNum w:abstractNumId="7">
+    <w:nsid w:val="6E0805C7"/>
+    <w:multiLevelType w:val="multilevel"/>
+    <w:tmpl w:val="B0A06AC4"/>
+    <w:lvl w:ilvl="0">
+      <w:start w:val="1"/>
+      <w:numFmt w:val="decimal"/>
+      <w:lvlText w:val="%1"/>
+      <w:lvlJc w:val="left"/>
+      <w:pPr>
+        <w:ind w:left="360" w:hanging="360"/>
+      </w:pPr>
+      <w:rPr>
+        <w:rFonts w:hint="default"/>
+      </w:rPr>
+    </w:lvl>
+    <w:lvl w:ilvl="1">
+      <w:start w:val="1"/>
+      <w:numFmt w:val="decimal"/>
+      <w:lvlText w:val="%1.%2"/>
+      <w:lvlJc w:val="left"/>
+      <w:pPr>
+        <w:ind w:left="915" w:hanging="360"/>
+      </w:pPr>
+      <w:rPr>
+        <w:rFonts w:hint="default"/>
+      </w:rPr>
+    </w:lvl>
+    <w:lvl w:ilvl="2">
+      <w:start w:val="1"/>
+      <w:numFmt w:val="decimal"/>
+      <w:lvlText w:val="%1.%2.%3"/>
+      <w:lvlJc w:val="left"/>
+      <w:pPr>
+        <w:ind w:left="1830" w:hanging="720"/>
+      </w:pPr>
+      <w:rPr>
+        <w:rFonts w:hint="default"/>
+      </w:rPr>
+    </w:lvl>
+    <w:lvl w:ilvl="3">
+      <w:start w:val="1"/>
+      <w:numFmt w:val="decimal"/>
+      <w:lvlText w:val="%1.%2.%3.%4"/>
+      <w:lvlJc w:val="left"/>
+      <w:pPr>
+        <w:ind w:left="2385" w:hanging="720"/>
+      </w:pPr>
+      <w:rPr>
+        <w:rFonts w:hint="default"/>
+      </w:rPr>
+    </w:lvl>
+    <w:lvl w:ilvl="4">
+      <w:start w:val="1"/>
+      <w:numFmt w:val="decimal"/>
+      <w:lvlText w:val="%1.%2.%3.%4.%5"/>
+      <w:lvlJc w:val="left"/>
+      <w:pPr>
+        <w:ind w:left="3300" w:hanging="1080"/>
+      </w:pPr>
+      <w:rPr>
+        <w:rFonts w:hint="default"/>
+      </w:rPr>
+    </w:lvl>
+    <w:lvl w:ilvl="5">
+      <w:start w:val="1"/>
+      <w:numFmt w:val="decimal"/>
+      <w:lvlText w:val="%1.%2.%3.%4.%5.%6"/>
+      <w:lvlJc w:val="left"/>
+      <w:pPr>
+        <w:ind w:left="3855" w:hanging="1080"/>
+      </w:pPr>
+      <w:rPr>
+        <w:rFonts w:hint="default"/>
+      </w:rPr>
+    </w:lvl>
+    <w:lvl w:ilvl="6">
+      <w:start w:val="1"/>
+      <w:numFmt w:val="decimal"/>
+      <w:lvlText w:val="%1.%2.%3.%4.%5.%6.%7"/>
+      <w:lvlJc w:val="left"/>
+      <w:pPr>
+        <w:ind w:left="4770" w:hanging="1440"/>
+      </w:pPr>
+      <w:rPr>
+        <w:rFonts w:hint="default"/>
+      </w:rPr>
+    </w:lvl>
+    <w:lvl w:ilvl="7">
+      <w:start w:val="1"/>
+      <w:numFmt w:val="decimal"/>
+      <w:lvlText w:val="%1.%2.%3.%4.%5.%6.%7.%8"/>
+      <w:lvlJc w:val="left"/>
+      <w:pPr>
+        <w:ind w:left="5325" w:hanging="1440"/>
+      </w:pPr>
+      <w:rPr>
+        <w:rFonts w:hint="default"/>
+      </w:rPr>
+    </w:lvl>
+    <w:lvl w:ilvl="8">
+      <w:start w:val="1"/>
+      <w:numFmt w:val="decimal"/>
+      <w:lvlText w:val="%1.%2.%3.%4.%5.%6.%7.%8.%9"/>
+      <w:lvlJc w:val="left"/>
+      <w:pPr>
+        <w:ind w:left="6240" w:hanging="1800"/>
+      </w:pPr>
+      <w:rPr>
+        <w:rFonts w:hint="default"/>
+      </w:rPr>
+    </w:lvl>
+  </w:abstractNum>
+  <w:abstractNum w:abstractNumId="8">
+    <w:nsid w:val="75796AA7"/>
+    <w:multiLevelType w:val="multilevel"/>
+    <w:tmpl w:val="B0A06AC4"/>
+    <w:lvl w:ilvl="0">
+      <w:start w:val="1"/>
+      <w:numFmt w:val="decimal"/>
+      <w:lvlText w:val="%1"/>
+      <w:lvlJc w:val="left"/>
+      <w:pPr>
+        <w:ind w:left="360" w:hanging="360"/>
+      </w:pPr>
+      <w:rPr>
+        <w:rFonts w:hint="default"/>
+      </w:rPr>
+    </w:lvl>
+    <w:lvl w:ilvl="1">
+      <w:start w:val="1"/>
+      <w:numFmt w:val="decimal"/>
+      <w:lvlText w:val="%1.%2"/>
+      <w:lvlJc w:val="left"/>
+      <w:pPr>
+        <w:ind w:left="915" w:hanging="360"/>
+      </w:pPr>
+      <w:rPr>
+        <w:rFonts w:hint="default"/>
+      </w:rPr>
+    </w:lvl>
+    <w:lvl w:ilvl="2">
+      <w:start w:val="1"/>
+      <w:numFmt w:val="decimal"/>
+      <w:lvlText w:val="%1.%2.%3"/>
+      <w:lvlJc w:val="left"/>
+      <w:pPr>
+        <w:ind w:left="1830" w:hanging="720"/>
+      </w:pPr>
+      <w:rPr>
+        <w:rFonts w:hint="default"/>
+      </w:rPr>
+    </w:lvl>
+    <w:lvl w:ilvl="3">
+      <w:start w:val="1"/>
+      <w:numFmt w:val="decimal"/>
+      <w:lvlText w:val="%1.%2.%3.%4"/>
+      <w:lvlJc w:val="left"/>
+      <w:pPr>
+        <w:ind w:left="2385" w:hanging="720"/>
+      </w:pPr>
+      <w:rPr>
+        <w:rFonts w:hint="default"/>
+      </w:rPr>
+    </w:lvl>
+    <w:lvl w:ilvl="4">
+      <w:start w:val="1"/>
+      <w:numFmt w:val="decimal"/>
+      <w:lvlText w:val="%1.%2.%3.%4.%5"/>
+      <w:lvlJc w:val="left"/>
+      <w:pPr>
+        <w:ind w:left="3300" w:hanging="1080"/>
+      </w:pPr>
+      <w:rPr>
+        <w:rFonts w:hint="default"/>
+      </w:rPr>
+    </w:lvl>
+    <w:lvl w:ilvl="5">
+      <w:start w:val="1"/>
+      <w:numFmt w:val="decimal"/>
+      <w:lvlText w:val="%1.%2.%3.%4.%5.%6"/>
+      <w:lvlJc w:val="left"/>
+      <w:pPr>
+        <w:ind w:left="3855" w:hanging="1080"/>
+      </w:pPr>
+      <w:rPr>
+        <w:rFonts w:hint="default"/>
+      </w:rPr>
+    </w:lvl>
+    <w:lvl w:ilvl="6">
+      <w:start w:val="1"/>
+      <w:numFmt w:val="decimal"/>
+      <w:lvlText w:val="%1.%2.%3.%4.%5.%6.%7"/>
+      <w:lvlJc w:val="left"/>
+      <w:pPr>
+        <w:ind w:left="4770" w:hanging="1440"/>
+      </w:pPr>
+      <w:rPr>
+        <w:rFonts w:hint="default"/>
+      </w:rPr>
+    </w:lvl>
+    <w:lvl w:ilvl="7">
+      <w:start w:val="1"/>
+      <w:numFmt w:val="decimal"/>
+      <w:lvlText w:val="%1.%2.%3.%4.%5.%6.%7.%8"/>
+      <w:lvlJc w:val="left"/>
+      <w:pPr>
+        <w:ind w:left="5325" w:hanging="1440"/>
+      </w:pPr>
+      <w:rPr>
+        <w:rFonts w:hint="default"/>
+      </w:rPr>
+    </w:lvl>
+    <w:lvl w:ilvl="8">
+      <w:start w:val="1"/>
+      <w:numFmt w:val="decimal"/>
+      <w:lvlText w:val="%1.%2.%3.%4.%5.%6.%7.%8.%9"/>
+      <w:lvlJc w:val="left"/>
+      <w:pPr>
+        <w:ind w:left="6240" w:hanging="1800"/>
+      </w:pPr>
+      <w:rPr>
+        <w:rFonts w:hint="default"/>
+      </w:rPr>
+    </w:lvl>
+  </w:abstractNum>
+  <w:abstractNum w:abstractNumId="9">
+    <w:nsid w:val="7A5C6F1D"/>
+    <w:multiLevelType w:val="multilevel"/>
+    <w:tmpl w:val="14D80BF4"/>
+    <w:lvl w:ilvl="0">
+      <w:start w:val="2"/>
+      <w:numFmt w:val="decimal"/>
+      <w:lvlText w:val="%1"/>
+      <w:lvlJc w:val="left"/>
+      <w:pPr>
+        <w:ind w:left="360" w:hanging="360"/>
+      </w:pPr>
+      <w:rPr>
+        <w:rFonts w:hint="default"/>
+      </w:rPr>
+    </w:lvl>
+    <w:lvl w:ilvl="1">
+      <w:start w:val="1"/>
+      <w:numFmt w:val="decimal"/>
+      <w:lvlText w:val="%1.%2"/>
+      <w:lvlJc w:val="left"/>
+      <w:pPr>
+        <w:ind w:left="915" w:hanging="360"/>
+      </w:pPr>
+      <w:rPr>
+        <w:rFonts w:hint="default"/>
+      </w:rPr>
+    </w:lvl>
+    <w:lvl w:ilvl="2">
+      <w:start w:val="1"/>
+      <w:numFmt w:val="decimal"/>
+      <w:lvlText w:val="%1.%2.%3"/>
+      <w:lvlJc w:val="left"/>
+      <w:pPr>
+        <w:ind w:left="1440" w:hanging="720"/>
+      </w:pPr>
+      <w:rPr>
+        <w:rFonts w:hint="default"/>
+      </w:rPr>
+    </w:lvl>
+    <w:lvl w:ilvl="3">
+      <w:start w:val="1"/>
+      <w:numFmt w:val="decimal"/>
+      <w:lvlText w:val="%1.%2.%3.%4"/>
+      <w:lvlJc w:val="left"/>
+      <w:pPr>
+        <w:ind w:left="1800" w:hanging="720"/>
+      </w:pPr>
+      <w:rPr>
+        <w:rFonts w:hint="default"/>
+      </w:rPr>
+    </w:lvl>
+    <w:lvl w:ilvl="4">
+      <w:start w:val="1"/>
+      <w:numFmt w:val="decimal"/>
+      <w:lvlText w:val="%1.%2.%3.%4.%5"/>
+      <w:lvlJc w:val="left"/>
+      <w:pPr>
+        <w:ind w:left="2520" w:hanging="1080"/>
+      </w:pPr>
+      <w:rPr>
+        <w:rFonts w:hint="default"/>
+      </w:rPr>
+    </w:lvl>
+    <w:lvl w:ilvl="5">
+      <w:start w:val="1"/>
+      <w:numFmt w:val="decimal"/>
+      <w:lvlText w:val="%1.%2.%3.%4.%5.%6"/>
+      <w:lvlJc w:val="left"/>
+      <w:pPr>
+        <w:ind w:left="2880" w:hanging="1080"/>
+      </w:pPr>
+      <w:rPr>
+        <w:rFonts w:hint="default"/>
+      </w:rPr>
+    </w:lvl>
+    <w:lvl w:ilvl="6">
+      <w:start w:val="1"/>
+      <w:numFmt w:val="decimal"/>
+      <w:lvlText w:val="%1.%2.%3.%4.%5.%6.%7"/>
+      <w:lvlJc w:val="left"/>
+      <w:pPr>
+        <w:ind w:left="3600" w:hanging="1440"/>
+      </w:pPr>
+      <w:rPr>
+        <w:rFonts w:hint="default"/>
+      </w:rPr>
+    </w:lvl>
+    <w:lvl w:ilvl="7">
+      <w:start w:val="1"/>
+      <w:numFmt w:val="decimal"/>
+      <w:lvlText w:val="%1.%2.%3.%4.%5.%6.%7.%8"/>
+      <w:lvlJc w:val="left"/>
+      <w:pPr>
+        <w:ind w:left="3960" w:hanging="1440"/>
+      </w:pPr>
+      <w:rPr>
+        <w:rFonts w:hint="default"/>
+      </w:rPr>
+    </w:lvl>
+    <w:lvl w:ilvl="8">
+      <w:start w:val="1"/>
+      <w:numFmt w:val="decimal"/>
+      <w:lvlText w:val="%1.%2.%3.%4.%5.%6.%7.%8.%9"/>
+      <w:lvlJc w:val="left"/>
+      <w:pPr>
+        <w:ind w:left="4680" w:hanging="1800"/>
+      </w:pPr>
+      <w:rPr>
+        <w:rFonts w:hint="default"/>
+      </w:rPr>
+    </w:lvl>
+  </w:abstractNum>
+  <w:abstractNum w:abstractNumId="10">
+    <w:nsid w:val="7AE04233"/>
+    <w:multiLevelType w:val="multilevel"/>
+    <w:tmpl w:val="77F0A5B2"/>
+    <w:lvl w:ilvl="0">
+      <w:start w:val="1"/>
+      <w:numFmt w:val="decimal"/>
+      <w:lvlText w:val="%1."/>
+      <w:lvlJc w:val="left"/>
+      <w:pPr>
+        <w:ind w:left="720" w:hanging="360"/>
+      </w:pPr>
+      <w:rPr>
+        <w:rFonts w:hint="default"/>
+      </w:rPr>
+    </w:lvl>
+    <w:lvl w:ilvl="1">
+      <w:start w:val="1"/>
+      <w:numFmt w:val="decimal"/>
+      <w:lvlText w:val="%2."/>
+      <w:lvlJc w:val="left"/>
+      <w:pPr>
+        <w:ind w:left="720" w:hanging="360"/>
+      </w:pPr>
+      <w:rPr>
+        <w:rFonts w:hint="default"/>
+        <w:b/>
+      </w:rPr>
+    </w:lvl>
+    <w:lvl w:ilvl="2">
+      <w:start w:val="1"/>
+      <w:numFmt w:val="decimal"/>
+      <w:lvlText w:val="%3."/>
+      <w:lvlJc w:val="left"/>
+      <w:pPr>
+        <w:ind w:left="1275" w:hanging="720"/>
+      </w:pPr>
+      <w:rPr>
+        <w:rFonts w:hint="default"/>
+      </w:rPr>
+    </w:lvl>
+    <w:lvl w:ilvl="3">
+      <w:start w:val="1"/>
+      <w:numFmt w:val="decimal"/>
+      <w:isLgl/>
+      <w:lvlText w:val="%1.%2.%3.%4."/>
+      <w:lvlJc w:val="left"/>
+      <w:pPr>
+        <w:ind w:left="1080" w:hanging="720"/>
+      </w:pPr>
+      <w:rPr>
+        <w:rFonts w:hint="default"/>
+      </w:rPr>
+    </w:lvl>
+    <w:lvl w:ilvl="4">
+      <w:start w:val="1"/>
+      <w:numFmt w:val="decimal"/>
+      <w:isLgl/>
+      <w:lvlText w:val="%1.%2.%3.%4.%5."/>
+      <w:lvlJc w:val="left"/>
+      <w:pPr>
+        <w:ind w:left="1440" w:hanging="1080"/>
+      </w:pPr>
+      <w:rPr>
+        <w:rFonts w:hint="default"/>
+      </w:rPr>
+    </w:lvl>
+    <w:lvl w:ilvl="5">
+      <w:start w:val="1"/>
+      <w:numFmt w:val="decimal"/>
+      <w:isLgl/>
+      <w:lvlText w:val="%1.%2.%3.%4.%5.%6."/>
+      <w:lvlJc w:val="left"/>
+      <w:pPr>
+        <w:ind w:left="1440" w:hanging="1080"/>
+      </w:pPr>
+      <w:rPr>
+        <w:rFonts w:hint="default"/>
+      </w:rPr>
+    </w:lvl>
+    <w:lvl w:ilvl="6">
+      <w:start w:val="1"/>
+      <w:numFmt w:val="decimal"/>
+      <w:isLgl/>
+      <w:lvlText w:val="%1.%2.%3.%4.%5.%6.%7."/>
+      <w:lvlJc w:val="left"/>
+      <w:pPr>
+        <w:ind w:left="1800" w:hanging="1440"/>
+      </w:pPr>
+      <w:rPr>
+        <w:rFonts w:hint="default"/>
+      </w:rPr>
+    </w:lvl>
+    <w:lvl w:ilvl="7">
+      <w:start w:val="1"/>
+      <w:numFmt w:val="decimal"/>
+      <w:isLgl/>
+      <w:lvlText w:val="%1.%2.%3.%4.%5.%6.%7.%8."/>
+      <w:lvlJc w:val="left"/>
+      <w:pPr>
+        <w:ind w:left="1800" w:hanging="1440"/>
+      </w:pPr>
+      <w:rPr>
+        <w:rFonts w:hint="default"/>
+      </w:rPr>
+    </w:lvl>
+    <w:lvl w:ilvl="8">
+      <w:start w:val="1"/>
+      <w:numFmt w:val="decimal"/>
+      <w:isLgl/>
+      <w:lvlText w:val="%1.%2.%3.%4.%5.%6.%7.%8.%9."/>
+      <w:lvlJc w:val="left"/>
+      <w:pPr>
+        <w:ind w:left="2160" w:hanging="1800"/>
+      </w:pPr>
+      <w:rPr>
+        <w:rFonts w:hint="default"/>
+      </w:rPr>
+    </w:lvl>
+  </w:abstractNum>
+  <w:abstractNum w:abstractNumId="11">
+    <w:nsid w:val="7B577EF1"/>
+    <w:multiLevelType w:val="hybridMultilevel"/>
+    <w:tmpl w:val="27A66E92"/>
+    <w:lvl w:ilvl="0" w:tplc="4D5C53C2">
+      <w:start w:val="1"/>
+      <w:numFmt w:val="decimal"/>
+      <w:lvlText w:val="%1."/>
+      <w:lvlJc w:val="left"/>
+      <w:pPr>
+        <w:ind w:left="720" w:hanging="360"/>
+      </w:pPr>
+      <w:rPr>
+        <w:rFonts w:ascii="Times New Roman" w:hAnsi="Times New Roman" w:cs="Times New Roman" w:hint="default"/>
+        <w:b/>
+        <w:color w:val="auto"/>
+        <w:sz w:val="32"/>
+        <w:szCs w:val="32"/>
+      </w:rPr>
+    </w:lvl>
+    <w:lvl w:ilvl="1" w:tplc="04160019">
+      <w:start w:val="1"/>
+      <w:numFmt w:val="lowerLetter"/>
+      <w:lvlText w:val="%2."/>
+      <w:lvlJc w:val="left"/>
+      <w:pPr>
+        <w:ind w:left="1440" w:hanging="360"/>
+      </w:pPr>
+    </w:lvl>
+    <w:lvl w:ilvl="2" w:tplc="0416001B" w:tentative="1">
+      <w:start w:val="1"/>
+      <w:numFmt w:val="lowerRoman"/>
+      <w:lvlText w:val="%3."/>
+      <w:lvlJc w:val="right"/>
+      <w:pPr>
+        <w:ind w:left="2160" w:hanging="180"/>
+      </w:pPr>
+    </w:lvl>
+    <w:lvl w:ilvl="3" w:tplc="0416000F" w:tentative="1">
+      <w:start w:val="1"/>
+      <w:numFmt w:val="decimal"/>
+      <w:lvlText w:val="%4."/>
+      <w:lvlJc w:val="left"/>
+      <w:pPr>
+        <w:ind w:left="2880" w:hanging="360"/>
+      </w:pPr>
+    </w:lvl>
+    <w:lvl w:ilvl="4" w:tplc="04160019" w:tentative="1">
+      <w:start w:val="1"/>
+      <w:numFmt w:val="lowerLetter"/>
+      <w:lvlText w:val="%5."/>
+      <w:lvlJc w:val="left"/>
+      <w:pPr>
+        <w:ind w:left="3600" w:hanging="360"/>
+      </w:pPr>
+    </w:lvl>
+    <w:lvl w:ilvl="5" w:tplc="0416001B" w:tentative="1">
+      <w:start w:val="1"/>
+      <w:numFmt w:val="lowerRoman"/>
+      <w:lvlText w:val="%6."/>
+      <w:lvlJc w:val="right"/>
+      <w:pPr>
+        <w:ind w:left="4320" w:hanging="180"/>
+      </w:pPr>
+    </w:lvl>
+    <w:lvl w:ilvl="6" w:tplc="0416000F" w:tentative="1">
+      <w:start w:val="1"/>
+      <w:numFmt w:val="decimal"/>
+      <w:lvlText w:val="%7."/>
+      <w:lvlJc w:val="left"/>
+      <w:pPr>
+        <w:ind w:left="5040" w:hanging="360"/>
+      </w:pPr>
+    </w:lvl>
+    <w:lvl w:ilvl="7" w:tplc="04160019" w:tentative="1">
+      <w:start w:val="1"/>
+      <w:numFmt w:val="lowerLetter"/>
+      <w:lvlText w:val="%8."/>
+      <w:lvlJc w:val="left"/>
+      <w:pPr>
+        <w:ind w:left="5760" w:hanging="360"/>
+      </w:pPr>
+    </w:lvl>
+    <w:lvl w:ilvl="8" w:tplc="0416001B" w:tentative="1">
+      <w:start w:val="1"/>
+      <w:numFmt w:val="lowerRoman"/>
+      <w:lvlText w:val="%9."/>
+      <w:lvlJc w:val="right"/>
+      <w:pPr>
+        <w:ind w:left="6480" w:hanging="180"/>
+      </w:pPr>
+    </w:lvl>
+  </w:abstractNum>
   <w:num w:numId="1">
+    <w:abstractNumId w:val="2"/>
+  </w:num>
+  <w:num w:numId="2">
+    <w:abstractNumId w:val="11"/>
+  </w:num>
+  <w:num w:numId="3">
     <w:abstractNumId w:val="0"/>
   </w:num>
-  <w:num w:numId="2">
+  <w:num w:numId="4">
+    <w:abstractNumId w:val="6"/>
+  </w:num>
+  <w:num w:numId="5">
+    <w:abstractNumId w:val="3"/>
+  </w:num>
+  <w:num w:numId="6">
     <w:abstractNumId w:val="1"/>
+  </w:num>
+  <w:num w:numId="7">
+    <w:abstractNumId w:val="8"/>
+  </w:num>
+  <w:num w:numId="8">
+    <w:abstractNumId w:val="5"/>
+  </w:num>
+  <w:num w:numId="9">
+    <w:abstractNumId w:val="4"/>
+  </w:num>
+  <w:num w:numId="10">
+    <w:abstractNumId w:val="9"/>
+  </w:num>
+  <w:num w:numId="11">
+    <w:abstractNumId w:val="10"/>
+  </w:num>
+  <w:num w:numId="12">
+    <w:abstractNumId w:val="7"/>
   </w:num>
 </w:numbering>
 </file>
@@ -6037,6 +8637,36 @@
       <w:contextualSpacing/>
     </w:pPr>
   </w:style>
+  <w:style w:type="paragraph" w:styleId="Textodebalo">
+    <w:name w:val="Balloon Text"/>
+    <w:basedOn w:val="Normal"/>
+    <w:link w:val="TextodebaloChar"/>
+    <w:uiPriority w:val="99"/>
+    <w:semiHidden/>
+    <w:unhideWhenUsed/>
+    <w:rsid w:val="00A016B7"/>
+    <w:pPr>
+      <w:spacing w:after="0" w:line="240" w:lineRule="auto"/>
+    </w:pPr>
+    <w:rPr>
+      <w:rFonts w:ascii="Tahoma" w:hAnsi="Tahoma" w:cs="Tahoma"/>
+      <w:sz w:val="16"/>
+      <w:szCs w:val="16"/>
+    </w:rPr>
+  </w:style>
+  <w:style w:type="character" w:customStyle="1" w:styleId="TextodebaloChar">
+    <w:name w:val="Texto de balão Char"/>
+    <w:basedOn w:val="Fontepargpadro"/>
+    <w:link w:val="Textodebalo"/>
+    <w:uiPriority w:val="99"/>
+    <w:semiHidden/>
+    <w:rsid w:val="00A016B7"/>
+    <w:rPr>
+      <w:rFonts w:ascii="Tahoma" w:hAnsi="Tahoma" w:cs="Tahoma"/>
+      <w:sz w:val="16"/>
+      <w:szCs w:val="16"/>
+    </w:rPr>
+  </w:style>
 </w:styles>
 </file>
 
@@ -6385,6 +9015,36 @@
       <w:contextualSpacing/>
     </w:pPr>
   </w:style>
+  <w:style w:type="paragraph" w:styleId="Textodebalo">
+    <w:name w:val="Balloon Text"/>
+    <w:basedOn w:val="Normal"/>
+    <w:link w:val="TextodebaloChar"/>
+    <w:uiPriority w:val="99"/>
+    <w:semiHidden/>
+    <w:unhideWhenUsed/>
+    <w:rsid w:val="00A016B7"/>
+    <w:pPr>
+      <w:spacing w:after="0" w:line="240" w:lineRule="auto"/>
+    </w:pPr>
+    <w:rPr>
+      <w:rFonts w:ascii="Tahoma" w:hAnsi="Tahoma" w:cs="Tahoma"/>
+      <w:sz w:val="16"/>
+      <w:szCs w:val="16"/>
+    </w:rPr>
+  </w:style>
+  <w:style w:type="character" w:customStyle="1" w:styleId="TextodebaloChar">
+    <w:name w:val="Texto de balão Char"/>
+    <w:basedOn w:val="Fontepargpadro"/>
+    <w:link w:val="Textodebalo"/>
+    <w:uiPriority w:val="99"/>
+    <w:semiHidden/>
+    <w:rsid w:val="00A016B7"/>
+    <w:rPr>
+      <w:rFonts w:ascii="Tahoma" w:hAnsi="Tahoma" w:cs="Tahoma"/>
+      <w:sz w:val="16"/>
+      <w:szCs w:val="16"/>
+    </w:rPr>
+  </w:style>
 </w:styles>
 </file>
 
@@ -6654,7 +9314,7 @@
 </file>
 
 <file path=customXml/itemProps1.xml><?xml version="1.0" encoding="utf-8"?>
-<ds:datastoreItem xmlns:ds="http://schemas.openxmlformats.org/officeDocument/2006/customXml" ds:itemID="{91D0F0A3-F1E8-4785-90E8-1D5C59D84262}">
+<ds:datastoreItem xmlns:ds="http://schemas.openxmlformats.org/officeDocument/2006/customXml" ds:itemID="{99965935-1D13-4243-80DC-7CFC1541DB9D}">
   <ds:schemaRefs>
     <ds:schemaRef ds:uri="http://schemas.openxmlformats.org/officeDocument/2006/bibliography"/>
   </ds:schemaRefs>

</xml_diff>